<commit_message>
edit command line instructions
</commit_message>
<xml_diff>
--- a/Installation_Guide_BioSeqAutoML_11082022.docx
+++ b/Installation_Guide_BioSeqAutoML_11082022.docx
@@ -12,7 +12,6 @@
           <w:u w:val="single"/>
         </w:rPr>
       </w:pPr>
-      <w:proofErr w:type="spellStart"/>
       <w:r>
         <w:rPr>
           <w:rFonts w:ascii="Arial" w:hAnsi="Arial" w:cs="Arial"/>
@@ -21,9 +20,8 @@
           <w:szCs w:val="22"/>
           <w:u w:val="single"/>
         </w:rPr>
-        <w:t>BioSeq</w:t>
-      </w:r>
-      <w:proofErr w:type="spellEnd"/>
+        <w:t>BioSeq-AutoML Installation</w:t>
+      </w:r>
       <w:r>
         <w:rPr>
           <w:rFonts w:ascii="Arial" w:hAnsi="Arial" w:cs="Arial"/>
@@ -32,16 +30,6 @@
           <w:szCs w:val="22"/>
           <w:u w:val="single"/>
         </w:rPr>
-        <w:t>-AutoML Installation</w:t>
-      </w:r>
-      <w:r>
-        <w:rPr>
-          <w:rFonts w:ascii="Arial" w:hAnsi="Arial" w:cs="Arial"/>
-          <w:b/>
-          <w:sz w:val="22"/>
-          <w:szCs w:val="22"/>
-          <w:u w:val="single"/>
-        </w:rPr>
         <w:t xml:space="preserve"> Guide</w:t>
       </w:r>
     </w:p>
@@ -100,25 +88,7 @@
           <w:sz w:val="22"/>
           <w:szCs w:val="22"/>
         </w:rPr>
-        <w:t xml:space="preserve">. However, some Macs do not run </w:t>
-      </w:r>
-      <w:proofErr w:type="spellStart"/>
-      <w:r>
-        <w:rPr>
-          <w:rFonts w:ascii="Arial" w:hAnsi="Arial" w:cs="Arial"/>
-          <w:sz w:val="22"/>
-          <w:szCs w:val="22"/>
-        </w:rPr>
-        <w:t>BioSeq</w:t>
-      </w:r>
-      <w:proofErr w:type="spellEnd"/>
-      <w:r>
-        <w:rPr>
-          <w:rFonts w:ascii="Arial" w:hAnsi="Arial" w:cs="Arial"/>
-          <w:sz w:val="22"/>
-          <w:szCs w:val="22"/>
-        </w:rPr>
-        <w:t xml:space="preserve">-AutoML very fast on Docker, even if many resources are allocated to the Docker </w:t>
+        <w:t xml:space="preserve">. However, some Macs do not run BioSeq-AutoML very fast on Docker, even if many resources are allocated to the Docker </w:t>
       </w:r>
       <w:r>
         <w:rPr>
@@ -166,25 +136,7 @@
           <w:sz w:val="22"/>
           <w:szCs w:val="22"/>
         </w:rPr>
-        <w:t xml:space="preserve">into a </w:t>
-      </w:r>
-      <w:proofErr w:type="spellStart"/>
-      <w:r>
-        <w:rPr>
-          <w:rFonts w:ascii="Arial" w:hAnsi="Arial" w:cs="Arial"/>
-          <w:sz w:val="22"/>
-          <w:szCs w:val="22"/>
-        </w:rPr>
-        <w:t>conda</w:t>
-      </w:r>
-      <w:proofErr w:type="spellEnd"/>
-      <w:r>
-        <w:rPr>
-          <w:rFonts w:ascii="Arial" w:hAnsi="Arial" w:cs="Arial"/>
-          <w:sz w:val="22"/>
-          <w:szCs w:val="22"/>
-        </w:rPr>
-        <w:t xml:space="preserve"> virtual environment. If you decide to go with this installation option, please ensure that your computer or environment can install TensorFlow v1.13.1 (with or without GPUs). </w:t>
+        <w:t xml:space="preserve">into a conda virtual environment. If you decide to go with this installation option, please ensure that your computer or environment can install TensorFlow v1.13.1 (with or without GPUs). </w:t>
       </w:r>
       <w:r>
         <w:rPr>
@@ -587,25 +539,7 @@
           <w:sz w:val="22"/>
           <w:szCs w:val="22"/>
         </w:rPr>
-        <w:t xml:space="preserve">ouble click </w:t>
-      </w:r>
-      <w:proofErr w:type="spellStart"/>
-      <w:r>
-        <w:rPr>
-          <w:rFonts w:ascii="Arial" w:hAnsi="Arial" w:cs="Arial"/>
-          <w:sz w:val="22"/>
-          <w:szCs w:val="22"/>
-        </w:rPr>
-        <w:t>Docker.dmg</w:t>
-      </w:r>
-      <w:proofErr w:type="spellEnd"/>
-      <w:r>
-        <w:rPr>
-          <w:rFonts w:ascii="Arial" w:hAnsi="Arial" w:cs="Arial"/>
-          <w:sz w:val="22"/>
-          <w:szCs w:val="22"/>
-        </w:rPr>
-        <w:t xml:space="preserve"> and then drag</w:t>
+        <w:t>ouble click Docker.dmg and then drag</w:t>
       </w:r>
       <w:r>
         <w:rPr>
@@ -621,25 +555,7 @@
           <w:sz w:val="22"/>
           <w:szCs w:val="22"/>
         </w:rPr>
-        <w:t xml:space="preserve"> </w:t>
-      </w:r>
-      <w:proofErr w:type="spellStart"/>
-      <w:r>
-        <w:rPr>
-          <w:rFonts w:ascii="Arial" w:hAnsi="Arial" w:cs="Arial"/>
-          <w:sz w:val="22"/>
-          <w:szCs w:val="22"/>
-        </w:rPr>
-        <w:t>Docker.dmg</w:t>
-      </w:r>
-      <w:proofErr w:type="spellEnd"/>
-      <w:r>
-        <w:rPr>
-          <w:rFonts w:ascii="Arial" w:hAnsi="Arial" w:cs="Arial"/>
-          <w:sz w:val="22"/>
-          <w:szCs w:val="22"/>
-        </w:rPr>
-        <w:t xml:space="preserve"> into the applications folder</w:t>
+        <w:t xml:space="preserve"> Docker.dmg into the applications folder</w:t>
       </w:r>
       <w:r>
         <w:rPr>
@@ -655,25 +571,7 @@
           <w:sz w:val="22"/>
           <w:szCs w:val="22"/>
         </w:rPr>
-        <w:t xml:space="preserve">ouble click </w:t>
-      </w:r>
-      <w:proofErr w:type="spellStart"/>
-      <w:r>
-        <w:rPr>
-          <w:rFonts w:ascii="Arial" w:hAnsi="Arial" w:cs="Arial"/>
-          <w:sz w:val="22"/>
-          <w:szCs w:val="22"/>
-        </w:rPr>
-        <w:t>Docker.app</w:t>
-      </w:r>
-      <w:proofErr w:type="spellEnd"/>
-      <w:r>
-        <w:rPr>
-          <w:rFonts w:ascii="Arial" w:hAnsi="Arial" w:cs="Arial"/>
-          <w:sz w:val="22"/>
-          <w:szCs w:val="22"/>
-        </w:rPr>
-        <w:t xml:space="preserve"> in the Applications folder to start Docker</w:t>
+        <w:t>ouble click Docker.app in the Applications folder to start Docker</w:t>
       </w:r>
       <w:r>
         <w:rPr>
@@ -802,23 +700,13 @@
           <w:szCs w:val="20"/>
         </w:rPr>
       </w:pPr>
-      <w:proofErr w:type="spellStart"/>
-      <w:r>
-        <w:rPr>
-          <w:rFonts w:ascii="Monaco" w:hAnsi="Monaco" w:cs="Arial"/>
-          <w:sz w:val="20"/>
-          <w:szCs w:val="20"/>
-        </w:rPr>
-        <w:t>sudo</w:t>
-      </w:r>
-      <w:proofErr w:type="spellEnd"/>
-      <w:r>
-        <w:rPr>
-          <w:rFonts w:ascii="Monaco" w:hAnsi="Monaco" w:cs="Arial"/>
-          <w:sz w:val="20"/>
-          <w:szCs w:val="20"/>
-        </w:rPr>
-        <w:t xml:space="preserve"> apt-get update</w:t>
+      <w:r>
+        <w:rPr>
+          <w:rFonts w:ascii="Monaco" w:hAnsi="Monaco" w:cs="Arial"/>
+          <w:sz w:val="20"/>
+          <w:szCs w:val="20"/>
+        </w:rPr>
+        <w:t>sudo apt-get update</w:t>
       </w:r>
     </w:p>
     <w:p>
@@ -834,23 +722,13 @@
           <w:szCs w:val="20"/>
         </w:rPr>
       </w:pPr>
-      <w:proofErr w:type="spellStart"/>
-      <w:r>
-        <w:rPr>
-          <w:rFonts w:ascii="Monaco" w:hAnsi="Monaco" w:cs="Arial"/>
-          <w:sz w:val="20"/>
-          <w:szCs w:val="20"/>
-        </w:rPr>
-        <w:t>sudo</w:t>
-      </w:r>
-      <w:proofErr w:type="spellEnd"/>
-      <w:r>
-        <w:rPr>
-          <w:rFonts w:ascii="Monaco" w:hAnsi="Monaco" w:cs="Arial"/>
-          <w:sz w:val="20"/>
-          <w:szCs w:val="20"/>
-        </w:rPr>
-        <w:t xml:space="preserve"> apt-get install \</w:t>
+      <w:r>
+        <w:rPr>
+          <w:rFonts w:ascii="Monaco" w:hAnsi="Monaco" w:cs="Arial"/>
+          <w:sz w:val="20"/>
+          <w:szCs w:val="20"/>
+        </w:rPr>
+        <w:t>sudo apt-get install \</w:t>
       </w:r>
     </w:p>
     <w:p>
@@ -901,23 +779,13 @@
           <w:szCs w:val="20"/>
         </w:rPr>
       </w:pPr>
-      <w:proofErr w:type="spellStart"/>
-      <w:r>
-        <w:rPr>
-          <w:rFonts w:ascii="Monaco" w:hAnsi="Monaco" w:cs="Arial"/>
-          <w:sz w:val="20"/>
-          <w:szCs w:val="20"/>
-        </w:rPr>
-        <w:t>gnupg</w:t>
-      </w:r>
-      <w:proofErr w:type="spellEnd"/>
-      <w:r>
-        <w:rPr>
-          <w:rFonts w:ascii="Monaco" w:hAnsi="Monaco" w:cs="Arial"/>
-          <w:sz w:val="20"/>
-          <w:szCs w:val="20"/>
-        </w:rPr>
-        <w:t xml:space="preserve"> \</w:t>
+      <w:r>
+        <w:rPr>
+          <w:rFonts w:ascii="Monaco" w:hAnsi="Monaco" w:cs="Arial"/>
+          <w:sz w:val="20"/>
+          <w:szCs w:val="20"/>
+        </w:rPr>
+        <w:t>gnupg \</w:t>
       </w:r>
     </w:p>
     <w:p>
@@ -930,23 +798,13 @@
           <w:szCs w:val="22"/>
         </w:rPr>
       </w:pPr>
-      <w:proofErr w:type="spellStart"/>
-      <w:r>
-        <w:rPr>
-          <w:rFonts w:ascii="Monaco" w:hAnsi="Monaco" w:cs="Arial"/>
-          <w:sz w:val="20"/>
-          <w:szCs w:val="20"/>
-        </w:rPr>
-        <w:t>lsb</w:t>
-      </w:r>
-      <w:proofErr w:type="spellEnd"/>
-      <w:r>
-        <w:rPr>
-          <w:rFonts w:ascii="Monaco" w:hAnsi="Monaco" w:cs="Arial"/>
-          <w:sz w:val="20"/>
-          <w:szCs w:val="20"/>
-        </w:rPr>
-        <w:t>-release</w:t>
+      <w:r>
+        <w:rPr>
+          <w:rFonts w:ascii="Monaco" w:hAnsi="Monaco" w:cs="Arial"/>
+          <w:sz w:val="20"/>
+          <w:szCs w:val="20"/>
+        </w:rPr>
+        <w:t>lsb-release</w:t>
       </w:r>
     </w:p>
     <w:p>
@@ -968,108 +826,8 @@
           <w:sz w:val="20"/>
           <w:szCs w:val="20"/>
         </w:rPr>
-        <w:t>curl -</w:t>
-      </w:r>
-      <w:proofErr w:type="spellStart"/>
-      <w:r>
-        <w:rPr>
-          <w:rFonts w:ascii="Monaco" w:hAnsi="Monaco" w:cs="Arial"/>
-          <w:sz w:val="20"/>
-          <w:szCs w:val="20"/>
-        </w:rPr>
-        <w:t>fsSL</w:t>
-      </w:r>
-      <w:proofErr w:type="spellEnd"/>
-      <w:r>
-        <w:rPr>
-          <w:rFonts w:ascii="Monaco" w:hAnsi="Monaco" w:cs="Arial"/>
-          <w:sz w:val="20"/>
-          <w:szCs w:val="20"/>
-        </w:rPr>
-        <w:t xml:space="preserve"> https://download.docker.com/linux/ubuntu/gpg | </w:t>
-      </w:r>
-      <w:proofErr w:type="spellStart"/>
-      <w:r>
-        <w:rPr>
-          <w:rFonts w:ascii="Monaco" w:hAnsi="Monaco" w:cs="Arial"/>
-          <w:sz w:val="20"/>
-          <w:szCs w:val="20"/>
-        </w:rPr>
-        <w:t>sudo</w:t>
-      </w:r>
-      <w:proofErr w:type="spellEnd"/>
-      <w:r>
-        <w:rPr>
-          <w:rFonts w:ascii="Monaco" w:hAnsi="Monaco" w:cs="Arial"/>
-          <w:sz w:val="20"/>
-          <w:szCs w:val="20"/>
-        </w:rPr>
-        <w:t xml:space="preserve"> </w:t>
-      </w:r>
-      <w:proofErr w:type="spellStart"/>
-      <w:r>
-        <w:rPr>
-          <w:rFonts w:ascii="Monaco" w:hAnsi="Monaco" w:cs="Arial"/>
-          <w:sz w:val="20"/>
-          <w:szCs w:val="20"/>
-        </w:rPr>
-        <w:t>gpg</w:t>
-      </w:r>
-      <w:proofErr w:type="spellEnd"/>
-      <w:r>
-        <w:rPr>
-          <w:rFonts w:ascii="Monaco" w:hAnsi="Monaco" w:cs="Arial"/>
-          <w:sz w:val="20"/>
-          <w:szCs w:val="20"/>
-        </w:rPr>
-        <w:t xml:space="preserve"> --</w:t>
-      </w:r>
-      <w:proofErr w:type="spellStart"/>
-      <w:r>
-        <w:rPr>
-          <w:rFonts w:ascii="Monaco" w:hAnsi="Monaco" w:cs="Arial"/>
-          <w:sz w:val="20"/>
-          <w:szCs w:val="20"/>
-        </w:rPr>
-        <w:t>dearmor</w:t>
-      </w:r>
-      <w:proofErr w:type="spellEnd"/>
-      <w:r>
-        <w:rPr>
-          <w:rFonts w:ascii="Monaco" w:hAnsi="Monaco" w:cs="Arial"/>
-          <w:sz w:val="20"/>
-          <w:szCs w:val="20"/>
-        </w:rPr>
-        <w:t xml:space="preserve"> -o /</w:t>
-      </w:r>
-      <w:proofErr w:type="spellStart"/>
-      <w:r>
-        <w:rPr>
-          <w:rFonts w:ascii="Monaco" w:hAnsi="Monaco" w:cs="Arial"/>
-          <w:sz w:val="20"/>
-          <w:szCs w:val="20"/>
-        </w:rPr>
-        <w:t>usr</w:t>
-      </w:r>
-      <w:proofErr w:type="spellEnd"/>
-      <w:r>
-        <w:rPr>
-          <w:rFonts w:ascii="Monaco" w:hAnsi="Monaco" w:cs="Arial"/>
-          <w:sz w:val="20"/>
-          <w:szCs w:val="20"/>
-        </w:rPr>
-        <w:t>/share/keyrings/docker-archive-</w:t>
-      </w:r>
-      <w:proofErr w:type="spellStart"/>
-      <w:r>
-        <w:rPr>
-          <w:rFonts w:ascii="Monaco" w:hAnsi="Monaco" w:cs="Arial"/>
-          <w:sz w:val="20"/>
-          <w:szCs w:val="20"/>
-        </w:rPr>
-        <w:t>keyring.gpg</w:t>
-      </w:r>
-      <w:proofErr w:type="spellEnd"/>
+        <w:t>curl -fsSL https://download.docker.com/linux/ubuntu/gpg | sudo gpg --dearmor -o /usr/share/keyrings/docker-archive-keyring.gpg</w:t>
+      </w:r>
     </w:p>
     <w:p>
       <w:pPr>
@@ -1091,61 +849,7 @@
           <w:szCs w:val="20"/>
         </w:rPr>
         <w:lastRenderedPageBreak/>
-        <w:t>echo \ "deb [arch=$(</w:t>
-      </w:r>
-      <w:proofErr w:type="spellStart"/>
-      <w:r>
-        <w:rPr>
-          <w:rFonts w:ascii="Monaco" w:hAnsi="Monaco" w:cs="Arial"/>
-          <w:sz w:val="20"/>
-          <w:szCs w:val="20"/>
-        </w:rPr>
-        <w:t>dpkg</w:t>
-      </w:r>
-      <w:proofErr w:type="spellEnd"/>
-      <w:r>
-        <w:rPr>
-          <w:rFonts w:ascii="Monaco" w:hAnsi="Monaco" w:cs="Arial"/>
-          <w:sz w:val="20"/>
-          <w:szCs w:val="20"/>
-        </w:rPr>
-        <w:t xml:space="preserve"> --print-architecture) signed-by=/</w:t>
-      </w:r>
-      <w:proofErr w:type="spellStart"/>
-      <w:r>
-        <w:rPr>
-          <w:rFonts w:ascii="Monaco" w:hAnsi="Monaco" w:cs="Arial"/>
-          <w:sz w:val="20"/>
-          <w:szCs w:val="20"/>
-        </w:rPr>
-        <w:t>usr</w:t>
-      </w:r>
-      <w:proofErr w:type="spellEnd"/>
-      <w:r>
-        <w:rPr>
-          <w:rFonts w:ascii="Monaco" w:hAnsi="Monaco" w:cs="Arial"/>
-          <w:sz w:val="20"/>
-          <w:szCs w:val="20"/>
-        </w:rPr>
-        <w:t>/share/keyrings/docker-archive-</w:t>
-      </w:r>
-      <w:proofErr w:type="spellStart"/>
-      <w:r>
-        <w:rPr>
-          <w:rFonts w:ascii="Monaco" w:hAnsi="Monaco" w:cs="Arial"/>
-          <w:sz w:val="20"/>
-          <w:szCs w:val="20"/>
-        </w:rPr>
-        <w:t>keyring.gpg</w:t>
-      </w:r>
-      <w:proofErr w:type="spellEnd"/>
-      <w:r>
-        <w:rPr>
-          <w:rFonts w:ascii="Monaco" w:hAnsi="Monaco" w:cs="Arial"/>
-          <w:sz w:val="20"/>
-          <w:szCs w:val="20"/>
-        </w:rPr>
-        <w:t xml:space="preserve">] </w:t>
+        <w:t xml:space="preserve">echo \ "deb [arch=$(dpkg --print-architecture) signed-by=/usr/share/keyrings/docker-archive-keyring.gpg] </w:t>
       </w:r>
       <w:hyperlink r:id="rId9" w:history="1">
         <w:r>
@@ -1164,97 +868,7 @@
           <w:sz w:val="20"/>
           <w:szCs w:val="20"/>
         </w:rPr>
-        <w:t xml:space="preserve"> $(</w:t>
-      </w:r>
-      <w:proofErr w:type="spellStart"/>
-      <w:r>
-        <w:rPr>
-          <w:rFonts w:ascii="Monaco" w:hAnsi="Monaco" w:cs="Arial"/>
-          <w:sz w:val="20"/>
-          <w:szCs w:val="20"/>
-        </w:rPr>
-        <w:t>lsb_release</w:t>
-      </w:r>
-      <w:proofErr w:type="spellEnd"/>
-      <w:r>
-        <w:rPr>
-          <w:rFonts w:ascii="Monaco" w:hAnsi="Monaco" w:cs="Arial"/>
-          <w:sz w:val="20"/>
-          <w:szCs w:val="20"/>
-        </w:rPr>
-        <w:t xml:space="preserve"> -cs) stable" | </w:t>
-      </w:r>
-      <w:proofErr w:type="spellStart"/>
-      <w:r>
-        <w:rPr>
-          <w:rFonts w:ascii="Monaco" w:hAnsi="Monaco" w:cs="Arial"/>
-          <w:sz w:val="20"/>
-          <w:szCs w:val="20"/>
-        </w:rPr>
-        <w:t>sudo</w:t>
-      </w:r>
-      <w:proofErr w:type="spellEnd"/>
-      <w:r>
-        <w:rPr>
-          <w:rFonts w:ascii="Monaco" w:hAnsi="Monaco" w:cs="Arial"/>
-          <w:sz w:val="20"/>
-          <w:szCs w:val="20"/>
-        </w:rPr>
-        <w:t xml:space="preserve"> tee /</w:t>
-      </w:r>
-      <w:proofErr w:type="spellStart"/>
-      <w:r>
-        <w:rPr>
-          <w:rFonts w:ascii="Monaco" w:hAnsi="Monaco" w:cs="Arial"/>
-          <w:sz w:val="20"/>
-          <w:szCs w:val="20"/>
-        </w:rPr>
-        <w:t>etc</w:t>
-      </w:r>
-      <w:proofErr w:type="spellEnd"/>
-      <w:r>
-        <w:rPr>
-          <w:rFonts w:ascii="Monaco" w:hAnsi="Monaco" w:cs="Arial"/>
-          <w:sz w:val="20"/>
-          <w:szCs w:val="20"/>
-        </w:rPr>
-        <w:t>/apt/</w:t>
-      </w:r>
-      <w:proofErr w:type="spellStart"/>
-      <w:r>
-        <w:rPr>
-          <w:rFonts w:ascii="Monaco" w:hAnsi="Monaco" w:cs="Arial"/>
-          <w:sz w:val="20"/>
-          <w:szCs w:val="20"/>
-        </w:rPr>
-        <w:t>sources.list.d</w:t>
-      </w:r>
-      <w:proofErr w:type="spellEnd"/>
-      <w:r>
-        <w:rPr>
-          <w:rFonts w:ascii="Monaco" w:hAnsi="Monaco" w:cs="Arial"/>
-          <w:sz w:val="20"/>
-          <w:szCs w:val="20"/>
-        </w:rPr>
-        <w:t>/</w:t>
-      </w:r>
-      <w:proofErr w:type="spellStart"/>
-      <w:r>
-        <w:rPr>
-          <w:rFonts w:ascii="Monaco" w:hAnsi="Monaco" w:cs="Arial"/>
-          <w:sz w:val="20"/>
-          <w:szCs w:val="20"/>
-        </w:rPr>
-        <w:t>docker.list</w:t>
-      </w:r>
-      <w:proofErr w:type="spellEnd"/>
-      <w:r>
-        <w:rPr>
-          <w:rFonts w:ascii="Monaco" w:hAnsi="Monaco" w:cs="Arial"/>
-          <w:sz w:val="20"/>
-          <w:szCs w:val="20"/>
-        </w:rPr>
-        <w:t xml:space="preserve"> &gt; /dev/null</w:t>
+        <w:t xml:space="preserve"> $(lsb_release -cs) stable" | sudo tee /etc/apt/sources.list.d/docker.list &gt; /dev/null</w:t>
       </w:r>
     </w:p>
     <w:p>
@@ -1270,23 +884,13 @@
           <w:szCs w:val="20"/>
         </w:rPr>
       </w:pPr>
-      <w:proofErr w:type="spellStart"/>
-      <w:r>
-        <w:rPr>
-          <w:rFonts w:ascii="Monaco" w:hAnsi="Monaco" w:cs="Arial"/>
-          <w:sz w:val="20"/>
-          <w:szCs w:val="20"/>
-        </w:rPr>
-        <w:t>sudo</w:t>
-      </w:r>
-      <w:proofErr w:type="spellEnd"/>
-      <w:r>
-        <w:rPr>
-          <w:rFonts w:ascii="Monaco" w:hAnsi="Monaco" w:cs="Arial"/>
-          <w:sz w:val="20"/>
-          <w:szCs w:val="20"/>
-        </w:rPr>
-        <w:t xml:space="preserve"> apt-get update</w:t>
+      <w:r>
+        <w:rPr>
+          <w:rFonts w:ascii="Monaco" w:hAnsi="Monaco" w:cs="Arial"/>
+          <w:sz w:val="20"/>
+          <w:szCs w:val="20"/>
+        </w:rPr>
+        <w:t>sudo apt-get update</w:t>
       </w:r>
     </w:p>
     <w:p>
@@ -1302,59 +906,13 @@
           <w:szCs w:val="20"/>
         </w:rPr>
       </w:pPr>
-      <w:proofErr w:type="spellStart"/>
-      <w:r>
-        <w:rPr>
-          <w:rFonts w:ascii="Monaco" w:hAnsi="Monaco" w:cs="Arial"/>
-          <w:sz w:val="20"/>
-          <w:szCs w:val="20"/>
-        </w:rPr>
-        <w:t>sudo</w:t>
-      </w:r>
-      <w:proofErr w:type="spellEnd"/>
-      <w:r>
-        <w:rPr>
-          <w:rFonts w:ascii="Monaco" w:hAnsi="Monaco" w:cs="Arial"/>
-          <w:sz w:val="20"/>
-          <w:szCs w:val="20"/>
-        </w:rPr>
-        <w:t xml:space="preserve"> apt-get install docker-</w:t>
-      </w:r>
-      <w:proofErr w:type="spellStart"/>
-      <w:r>
-        <w:rPr>
-          <w:rFonts w:ascii="Monaco" w:hAnsi="Monaco" w:cs="Arial"/>
-          <w:sz w:val="20"/>
-          <w:szCs w:val="20"/>
-        </w:rPr>
-        <w:t>ce</w:t>
-      </w:r>
-      <w:proofErr w:type="spellEnd"/>
-      <w:r>
-        <w:rPr>
-          <w:rFonts w:ascii="Monaco" w:hAnsi="Monaco" w:cs="Arial"/>
-          <w:sz w:val="20"/>
-          <w:szCs w:val="20"/>
-        </w:rPr>
-        <w:t xml:space="preserve"> docker-</w:t>
-      </w:r>
-      <w:proofErr w:type="spellStart"/>
-      <w:r>
-        <w:rPr>
-          <w:rFonts w:ascii="Monaco" w:hAnsi="Monaco" w:cs="Arial"/>
-          <w:sz w:val="20"/>
-          <w:szCs w:val="20"/>
-        </w:rPr>
-        <w:t>ce</w:t>
-      </w:r>
-      <w:proofErr w:type="spellEnd"/>
-      <w:r>
-        <w:rPr>
-          <w:rFonts w:ascii="Monaco" w:hAnsi="Monaco" w:cs="Arial"/>
-          <w:sz w:val="20"/>
-          <w:szCs w:val="20"/>
-        </w:rPr>
-        <w:t>-cli containerd.io</w:t>
+      <w:r>
+        <w:rPr>
+          <w:rFonts w:ascii="Monaco" w:hAnsi="Monaco" w:cs="Arial"/>
+          <w:sz w:val="20"/>
+          <w:szCs w:val="20"/>
+        </w:rPr>
+        <w:t>sudo apt-get install docker-ce docker-ce-cli containerd.io</w:t>
       </w:r>
     </w:p>
     <w:p>
@@ -1376,36 +934,8 @@
           <w:sz w:val="20"/>
           <w:szCs w:val="20"/>
         </w:rPr>
-        <w:t xml:space="preserve">apt-cache </w:t>
-      </w:r>
-      <w:proofErr w:type="spellStart"/>
-      <w:r>
-        <w:rPr>
-          <w:rFonts w:ascii="Monaco" w:hAnsi="Monaco" w:cs="Arial"/>
-          <w:sz w:val="20"/>
-          <w:szCs w:val="20"/>
-        </w:rPr>
-        <w:t>madison</w:t>
-      </w:r>
-      <w:proofErr w:type="spellEnd"/>
-      <w:r>
-        <w:rPr>
-          <w:rFonts w:ascii="Monaco" w:hAnsi="Monaco" w:cs="Arial"/>
-          <w:sz w:val="20"/>
-          <w:szCs w:val="20"/>
-        </w:rPr>
-        <w:t xml:space="preserve"> docker-</w:t>
-      </w:r>
-      <w:proofErr w:type="spellStart"/>
-      <w:r>
-        <w:rPr>
-          <w:rFonts w:ascii="Monaco" w:hAnsi="Monaco" w:cs="Arial"/>
-          <w:sz w:val="20"/>
-          <w:szCs w:val="20"/>
-        </w:rPr>
-        <w:t>ce</w:t>
-      </w:r>
-      <w:proofErr w:type="spellEnd"/>
+        <w:t>apt-cache madison docker-ce</w:t>
+      </w:r>
       <w:r>
         <w:rPr>
           <w:rFonts w:ascii="Arial" w:hAnsi="Arial" w:cs="Arial"/>
@@ -1428,41 +958,13 @@
           <w:szCs w:val="20"/>
         </w:rPr>
       </w:pPr>
-      <w:proofErr w:type="spellStart"/>
-      <w:r>
-        <w:rPr>
-          <w:rFonts w:ascii="Monaco" w:hAnsi="Monaco" w:cs="Arial"/>
-          <w:sz w:val="20"/>
-          <w:szCs w:val="20"/>
-        </w:rPr>
-        <w:t>sudo</w:t>
-      </w:r>
-      <w:proofErr w:type="spellEnd"/>
-      <w:r>
-        <w:rPr>
-          <w:rFonts w:ascii="Monaco" w:hAnsi="Monaco" w:cs="Arial"/>
-          <w:sz w:val="20"/>
-          <w:szCs w:val="20"/>
-        </w:rPr>
-        <w:t xml:space="preserve"> apt-get install docker-</w:t>
-      </w:r>
-      <w:proofErr w:type="spellStart"/>
-      <w:r>
-        <w:rPr>
-          <w:rFonts w:ascii="Monaco" w:hAnsi="Monaco" w:cs="Arial"/>
-          <w:sz w:val="20"/>
-          <w:szCs w:val="20"/>
-        </w:rPr>
-        <w:t>ce</w:t>
-      </w:r>
-      <w:proofErr w:type="spellEnd"/>
-      <w:r>
-        <w:rPr>
-          <w:rFonts w:ascii="Monaco" w:hAnsi="Monaco" w:cs="Arial"/>
-          <w:sz w:val="20"/>
-          <w:szCs w:val="20"/>
-        </w:rPr>
-        <w:t>=5:20.10.12~3-0~ubuntu-bionic containerd.io</w:t>
+      <w:r>
+        <w:rPr>
+          <w:rFonts w:ascii="Monaco" w:hAnsi="Monaco" w:cs="Arial"/>
+          <w:sz w:val="20"/>
+          <w:szCs w:val="20"/>
+        </w:rPr>
+        <w:t>sudo apt-get install docker-ce=5:20.10.12~3-0~ubuntu-bionic containerd.io</w:t>
       </w:r>
     </w:p>
     <w:p>
@@ -1525,25 +1027,7 @@
           <w:sz w:val="22"/>
           <w:szCs w:val="22"/>
         </w:rPr>
-        <w:t xml:space="preserve">The next part of these instructions is adapted from the Docker installation instructions from the </w:t>
-      </w:r>
-      <w:proofErr w:type="spellStart"/>
-      <w:r>
-        <w:rPr>
-          <w:rFonts w:ascii="Arial" w:hAnsi="Arial" w:cs="Arial"/>
-          <w:sz w:val="22"/>
-          <w:szCs w:val="22"/>
-        </w:rPr>
-        <w:t>PyModulon</w:t>
-      </w:r>
-      <w:proofErr w:type="spellEnd"/>
-      <w:r>
-        <w:rPr>
-          <w:rFonts w:ascii="Arial" w:hAnsi="Arial" w:cs="Arial"/>
-          <w:sz w:val="22"/>
-          <w:szCs w:val="22"/>
-        </w:rPr>
-        <w:t xml:space="preserve"> package </w:t>
+        <w:t xml:space="preserve">The next part of these instructions is adapted from the Docker installation instructions from the PyModulon package </w:t>
       </w:r>
       <w:hyperlink r:id="rId10" w:history="1">
         <w:r>
@@ -1650,25 +1134,7 @@
           <w:sz w:val="22"/>
           <w:szCs w:val="22"/>
         </w:rPr>
-        <w:t xml:space="preserve">Before proceeding to the next step, make sure you do not have anything running on your IP address port 8888. We will be using this port for our </w:t>
-      </w:r>
-      <w:proofErr w:type="spellStart"/>
-      <w:r>
-        <w:rPr>
-          <w:rFonts w:ascii="Arial" w:hAnsi="Arial" w:cs="Arial"/>
-          <w:sz w:val="22"/>
-          <w:szCs w:val="22"/>
-        </w:rPr>
-        <w:t>Jupyter</w:t>
-      </w:r>
-      <w:proofErr w:type="spellEnd"/>
-      <w:r>
-        <w:rPr>
-          <w:rFonts w:ascii="Arial" w:hAnsi="Arial" w:cs="Arial"/>
-          <w:sz w:val="22"/>
-          <w:szCs w:val="22"/>
-        </w:rPr>
-        <w:t xml:space="preserve"> notebook</w:t>
+        <w:t>Before proceeding to the next step, make sure you do not have anything running on your IP address port 8888. We will be using this port for our Jupyter notebook</w:t>
       </w:r>
       <w:r>
         <w:rPr>
@@ -1745,36 +1211,8 @@
           <w:sz w:val="20"/>
           <w:szCs w:val="20"/>
         </w:rPr>
-        <w:t xml:space="preserve">docker pull </w:t>
-      </w:r>
-      <w:proofErr w:type="spellStart"/>
-      <w:r>
-        <w:rPr>
-          <w:rFonts w:ascii="Monaco" w:hAnsi="Monaco" w:cs="Arial"/>
-          <w:sz w:val="20"/>
-          <w:szCs w:val="20"/>
-        </w:rPr>
-        <w:t>jackievaleri</w:t>
-      </w:r>
-      <w:proofErr w:type="spellEnd"/>
-      <w:r>
-        <w:rPr>
-          <w:rFonts w:ascii="Monaco" w:hAnsi="Monaco" w:cs="Arial"/>
-          <w:sz w:val="20"/>
-          <w:szCs w:val="20"/>
-        </w:rPr>
-        <w:t>/</w:t>
-      </w:r>
-      <w:proofErr w:type="gramStart"/>
-      <w:r>
-        <w:rPr>
-          <w:rFonts w:ascii="Monaco" w:hAnsi="Monaco" w:cs="Arial"/>
-          <w:sz w:val="20"/>
-          <w:szCs w:val="20"/>
-        </w:rPr>
-        <w:t>bioseqautoml:v</w:t>
-      </w:r>
-      <w:proofErr w:type="gramEnd"/>
+        <w:t>docker pull jackievaleri/bioseqautoml:v</w:t>
+      </w:r>
       <w:r>
         <w:rPr>
           <w:rFonts w:ascii="Monaco" w:hAnsi="Monaco" w:cs="Arial"/>
@@ -1811,36 +1249,8 @@
           <w:sz w:val="22"/>
           <w:szCs w:val="22"/>
         </w:rPr>
-        <w:t>docker.io/</w:t>
-      </w:r>
-      <w:proofErr w:type="spellStart"/>
-      <w:r>
-        <w:rPr>
-          <w:rFonts w:ascii="Arial" w:hAnsi="Arial" w:cs="Arial"/>
-          <w:sz w:val="22"/>
-          <w:szCs w:val="22"/>
-        </w:rPr>
-        <w:t>jackievaleri</w:t>
-      </w:r>
-      <w:proofErr w:type="spellEnd"/>
-      <w:r>
-        <w:rPr>
-          <w:rFonts w:ascii="Arial" w:hAnsi="Arial" w:cs="Arial"/>
-          <w:sz w:val="22"/>
-          <w:szCs w:val="22"/>
-        </w:rPr>
-        <w:t>/</w:t>
-      </w:r>
-      <w:proofErr w:type="gramStart"/>
-      <w:r>
-        <w:rPr>
-          <w:rFonts w:ascii="Arial" w:hAnsi="Arial" w:cs="Arial"/>
-          <w:sz w:val="22"/>
-          <w:szCs w:val="22"/>
-        </w:rPr>
-        <w:t>bioseqautoml:v</w:t>
-      </w:r>
-      <w:proofErr w:type="gramEnd"/>
+        <w:t>docker.io/jackievaleri/bioseqautoml:v</w:t>
+      </w:r>
       <w:r>
         <w:rPr>
           <w:rFonts w:ascii="Arial" w:hAnsi="Arial" w:cs="Arial"/>
@@ -1863,25 +1273,7 @@
           <w:sz w:val="20"/>
           <w:szCs w:val="20"/>
         </w:rPr>
-        <w:t>docker run -</w:t>
-      </w:r>
-      <w:proofErr w:type="spellStart"/>
-      <w:r>
-        <w:rPr>
-          <w:rFonts w:ascii="Monaco" w:hAnsi="Monaco" w:cs="Arial"/>
-          <w:sz w:val="20"/>
-          <w:szCs w:val="20"/>
-        </w:rPr>
-        <w:t>dp</w:t>
-      </w:r>
-      <w:proofErr w:type="spellEnd"/>
-      <w:r>
-        <w:rPr>
-          <w:rFonts w:ascii="Monaco" w:hAnsi="Monaco" w:cs="Arial"/>
-          <w:sz w:val="20"/>
-          <w:szCs w:val="20"/>
-        </w:rPr>
-        <w:t xml:space="preserve"> 8888:8888</w:t>
+        <w:t>docker run -dp 8888:8888</w:t>
       </w:r>
       <w:r>
         <w:rPr>
@@ -1897,36 +1289,8 @@
           <w:sz w:val="20"/>
           <w:szCs w:val="20"/>
         </w:rPr>
-        <w:t>docker.io/</w:t>
-      </w:r>
-      <w:proofErr w:type="spellStart"/>
-      <w:r>
-        <w:rPr>
-          <w:rFonts w:ascii="Monaco" w:hAnsi="Monaco" w:cs="Arial"/>
-          <w:sz w:val="20"/>
-          <w:szCs w:val="20"/>
-        </w:rPr>
-        <w:t>jackievaleri</w:t>
-      </w:r>
-      <w:proofErr w:type="spellEnd"/>
-      <w:r>
-        <w:rPr>
-          <w:rFonts w:ascii="Monaco" w:hAnsi="Monaco" w:cs="Arial"/>
-          <w:sz w:val="20"/>
-          <w:szCs w:val="20"/>
-        </w:rPr>
-        <w:t>/</w:t>
-      </w:r>
-      <w:proofErr w:type="gramStart"/>
-      <w:r>
-        <w:rPr>
-          <w:rFonts w:ascii="Monaco" w:hAnsi="Monaco" w:cs="Arial"/>
-          <w:sz w:val="20"/>
-          <w:szCs w:val="20"/>
-        </w:rPr>
-        <w:t>bioseqautoml:v</w:t>
-      </w:r>
-      <w:proofErr w:type="gramEnd"/>
+        <w:t>docker.io/jackievaleri/bioseqautoml:v</w:t>
+      </w:r>
       <w:r>
         <w:rPr>
           <w:rFonts w:ascii="Monaco" w:hAnsi="Monaco" w:cs="Arial"/>
@@ -1979,25 +1343,7 @@
           <w:sz w:val="22"/>
           <w:szCs w:val="22"/>
         </w:rPr>
-        <w:t xml:space="preserve">docker </w:t>
-      </w:r>
-      <w:proofErr w:type="spellStart"/>
-      <w:r>
-        <w:rPr>
-          <w:rFonts w:ascii="Monaco" w:hAnsi="Monaco" w:cs="Arial"/>
-          <w:sz w:val="22"/>
-          <w:szCs w:val="22"/>
-        </w:rPr>
-        <w:t>ps</w:t>
-      </w:r>
-      <w:proofErr w:type="spellEnd"/>
-      <w:r>
-        <w:rPr>
-          <w:rFonts w:ascii="Monaco" w:hAnsi="Monaco" w:cs="Arial"/>
-          <w:sz w:val="22"/>
-          <w:szCs w:val="22"/>
-        </w:rPr>
-        <w:t xml:space="preserve"> -a</w:t>
+        <w:t>docker ps -a</w:t>
       </w:r>
       <w:r>
         <w:rPr>
@@ -2066,27 +1412,8 @@
           <w:sz w:val="22"/>
           <w:szCs w:val="22"/>
         </w:rPr>
-        <w:t xml:space="preserve">Then, </w:t>
-      </w:r>
-      <w:proofErr w:type="gramStart"/>
-      <w:r>
-        <w:rPr>
-          <w:rFonts w:ascii="Arial" w:hAnsi="Arial" w:cs="Arial"/>
-          <w:sz w:val="22"/>
-          <w:szCs w:val="22"/>
-        </w:rPr>
-        <w:t>open up</w:t>
-      </w:r>
-      <w:proofErr w:type="gramEnd"/>
-      <w:r>
-        <w:rPr>
-          <w:rFonts w:ascii="Arial" w:hAnsi="Arial" w:cs="Arial"/>
-          <w:sz w:val="22"/>
-          <w:szCs w:val="22"/>
-        </w:rPr>
-        <w:t xml:space="preserve"> the </w:t>
-      </w:r>
-      <w:proofErr w:type="spellStart"/>
+        <w:t xml:space="preserve">Then, open up the </w:t>
+      </w:r>
       <w:r>
         <w:rPr>
           <w:rStyle w:val="itemname"/>
@@ -2098,7 +1425,6 @@
         </w:rPr>
         <w:t>BioSeqAutoML_Small_System_Test_START_HERE.ipynb</w:t>
       </w:r>
-      <w:proofErr w:type="spellEnd"/>
       <w:r>
         <w:rPr>
           <w:rFonts w:ascii="Arial" w:hAnsi="Arial" w:cs="Arial"/>
@@ -2117,7 +1443,6 @@
         <w:t xml:space="preserve">Depending on where you are, you may need to first navigate into a folder called </w:t>
       </w:r>
       <w:hyperlink r:id="rId11" w:history="1">
-        <w:proofErr w:type="spellStart"/>
         <w:r>
           <w:rPr>
             <w:rStyle w:val="Hyperlink"/>
@@ -2128,7 +1453,6 @@
           </w:rPr>
           <w:t>BioSeqAutoML</w:t>
         </w:r>
-        <w:proofErr w:type="spellEnd"/>
       </w:hyperlink>
       <w:r>
         <w:rPr>
@@ -2202,19 +1526,8 @@
           <w:sz w:val="22"/>
           <w:szCs w:val="22"/>
         </w:rPr>
-        <w:t xml:space="preserve">GitHub Download &amp; </w:t>
-      </w:r>
-      <w:proofErr w:type="spellStart"/>
-      <w:r>
-        <w:rPr>
-          <w:rFonts w:ascii="Arial" w:hAnsi="Arial" w:cs="Arial"/>
-          <w:b/>
-          <w:sz w:val="22"/>
-          <w:szCs w:val="22"/>
-        </w:rPr>
-        <w:t>Conda</w:t>
-      </w:r>
-      <w:proofErr w:type="spellEnd"/>
+        <w:t>GitHub Download &amp; Conda</w:t>
+      </w:r>
       <w:r>
         <w:rPr>
           <w:rFonts w:ascii="Arial" w:hAnsi="Arial" w:cs="Arial"/>
@@ -2299,19 +1612,8 @@
           <w:sz w:val="20"/>
           <w:szCs w:val="20"/>
         </w:rPr>
-        <w:t xml:space="preserve">git clone https://github.com/jackievaleri/BioSeqAutoML.git </w:t>
-      </w:r>
-      <w:proofErr w:type="spellStart"/>
-      <w:r>
-        <w:rPr>
-          <w:rFonts w:ascii="Menlo" w:hAnsi="Menlo" w:cs="Menlo"/>
-          <w:color w:val="24292F"/>
-          <w:sz w:val="20"/>
-          <w:szCs w:val="20"/>
-        </w:rPr>
-        <w:t>BioSeqAutoML</w:t>
-      </w:r>
-      <w:proofErr w:type="spellEnd"/>
+        <w:t>git clone https://github.com/jackievaleri/BioSeqAutoML.git BioSeqAutoML</w:t>
+      </w:r>
     </w:p>
     <w:p>
       <w:pPr>
@@ -2346,25 +1648,7 @@
           <w:sz w:val="22"/>
           <w:szCs w:val="22"/>
         </w:rPr>
-        <w:t xml:space="preserve">If you do not already have </w:t>
-      </w:r>
-      <w:proofErr w:type="spellStart"/>
-      <w:r>
-        <w:rPr>
-          <w:rFonts w:ascii="Arial" w:hAnsi="Arial" w:cs="Arial"/>
-          <w:sz w:val="22"/>
-          <w:szCs w:val="22"/>
-        </w:rPr>
-        <w:t>conda</w:t>
-      </w:r>
-      <w:proofErr w:type="spellEnd"/>
-      <w:r>
-        <w:rPr>
-          <w:rFonts w:ascii="Arial" w:hAnsi="Arial" w:cs="Arial"/>
-          <w:sz w:val="22"/>
-          <w:szCs w:val="22"/>
-        </w:rPr>
-        <w:t xml:space="preserve">, install Anaconda and add it to your path. For example, </w:t>
+        <w:t xml:space="preserve">If you do not already have conda, install Anaconda and add it to your path. For example, </w:t>
       </w:r>
     </w:p>
     <w:p>
@@ -2380,7 +1664,6 @@
           <w:szCs w:val="20"/>
         </w:rPr>
       </w:pPr>
-      <w:proofErr w:type="spellStart"/>
       <w:r>
         <w:rPr>
           <w:rFonts w:ascii="Monaco" w:eastAsia="Courier New" w:hAnsi="Monaco" w:cs="Arial"/>
@@ -2389,35 +1672,18 @@
         </w:rPr>
         <w:t>wget</w:t>
       </w:r>
-      <w:proofErr w:type="spellEnd"/>
-      <w:r>
-        <w:fldChar w:fldCharType="begin"/>
-      </w:r>
-      <w:r>
-        <w:instrText xml:space="preserve"> HYPERLINK "http://repo.continuum.io/archive/Anaconda3-5.3.1-Linux-x86_64.sh" \h </w:instrText>
-      </w:r>
-      <w:r>
-        <w:fldChar w:fldCharType="separate"/>
-      </w:r>
-      <w:r>
-        <w:rPr>
-          <w:rStyle w:val="Hyperlink"/>
-          <w:rFonts w:ascii="Monaco" w:eastAsia="Courier New" w:hAnsi="Monaco" w:cs="Arial"/>
-          <w:sz w:val="20"/>
-          <w:szCs w:val="20"/>
-        </w:rPr>
-        <w:t xml:space="preserve"> </w:t>
-      </w:r>
-      <w:r>
-        <w:rPr>
-          <w:rStyle w:val="Hyperlink"/>
-          <w:rFonts w:ascii="Monaco" w:eastAsia="Courier New" w:hAnsi="Monaco" w:cs="Arial"/>
-          <w:sz w:val="20"/>
-          <w:szCs w:val="20"/>
-        </w:rPr>
-        <w:fldChar w:fldCharType="end"/>
-      </w:r>
       <w:hyperlink r:id="rId13">
+        <w:r>
+          <w:rPr>
+            <w:rStyle w:val="Hyperlink"/>
+            <w:rFonts w:ascii="Monaco" w:eastAsia="Courier New" w:hAnsi="Monaco" w:cs="Arial"/>
+            <w:sz w:val="20"/>
+            <w:szCs w:val="20"/>
+          </w:rPr>
+          <w:t xml:space="preserve"> </w:t>
+        </w:r>
+      </w:hyperlink>
+      <w:hyperlink r:id="rId14">
         <w:r>
           <w:rPr>
             <w:rStyle w:val="Hyperlink"/>
@@ -2442,23 +1708,13 @@
           <w:szCs w:val="20"/>
         </w:rPr>
       </w:pPr>
-      <w:proofErr w:type="spellStart"/>
       <w:r>
         <w:rPr>
           <w:rFonts w:ascii="Monaco" w:eastAsia="Courier New" w:hAnsi="Monaco" w:cs="Arial"/>
           <w:sz w:val="20"/>
           <w:szCs w:val="20"/>
         </w:rPr>
-        <w:t>sudo</w:t>
-      </w:r>
-      <w:proofErr w:type="spellEnd"/>
-      <w:r>
-        <w:rPr>
-          <w:rFonts w:ascii="Monaco" w:eastAsia="Courier New" w:hAnsi="Monaco" w:cs="Arial"/>
-          <w:sz w:val="20"/>
-          <w:szCs w:val="20"/>
-        </w:rPr>
-        <w:t xml:space="preserve"> bash Anaconda3-5.3.1-Linux-x86_64.sh</w:t>
+        <w:t>sudo bash Anaconda3-5.3.1-Linux-x86_64.sh</w:t>
       </w:r>
     </w:p>
     <w:p>
@@ -2480,25 +1736,7 @@
           <w:sz w:val="20"/>
           <w:szCs w:val="20"/>
         </w:rPr>
-        <w:t>export PATH=~/anaconda3/</w:t>
-      </w:r>
-      <w:proofErr w:type="gramStart"/>
-      <w:r>
-        <w:rPr>
-          <w:rFonts w:ascii="Monaco" w:eastAsia="Consolas" w:hAnsi="Monaco" w:cs="Arial"/>
-          <w:sz w:val="20"/>
-          <w:szCs w:val="20"/>
-        </w:rPr>
-        <w:t>bin:$</w:t>
-      </w:r>
-      <w:proofErr w:type="gramEnd"/>
-      <w:r>
-        <w:rPr>
-          <w:rFonts w:ascii="Monaco" w:eastAsia="Consolas" w:hAnsi="Monaco" w:cs="Arial"/>
-          <w:sz w:val="20"/>
-          <w:szCs w:val="20"/>
-        </w:rPr>
-        <w:t>PATH</w:t>
+        <w:t>export PATH=~/anaconda3/bin:$PATH</w:t>
       </w:r>
     </w:p>
     <w:p>
@@ -2520,28 +1758,8 @@
           <w:sz w:val="20"/>
           <w:szCs w:val="20"/>
         </w:rPr>
-        <w:t>vim ~</w:t>
-      </w:r>
-      <w:proofErr w:type="gramStart"/>
-      <w:r>
-        <w:rPr>
-          <w:rFonts w:ascii="Monaco" w:eastAsia="Courier New" w:hAnsi="Monaco" w:cs="Arial"/>
-          <w:sz w:val="20"/>
-          <w:szCs w:val="20"/>
-        </w:rPr>
-        <w:t>/.</w:t>
-      </w:r>
-      <w:proofErr w:type="spellStart"/>
-      <w:r>
-        <w:rPr>
-          <w:rFonts w:ascii="Monaco" w:eastAsia="Courier New" w:hAnsi="Monaco" w:cs="Arial"/>
-          <w:sz w:val="20"/>
-          <w:szCs w:val="20"/>
-        </w:rPr>
-        <w:t>bashrc</w:t>
-      </w:r>
-      <w:proofErr w:type="spellEnd"/>
-      <w:proofErr w:type="gramEnd"/>
+        <w:t>vim ~/.bashrc</w:t>
+      </w:r>
       <w:r>
         <w:rPr>
           <w:rFonts w:ascii="Arial" w:eastAsia="Courier New" w:hAnsi="Arial" w:cs="Arial"/>
@@ -2586,28 +1804,8 @@
           <w:sz w:val="20"/>
           <w:szCs w:val="20"/>
         </w:rPr>
-        <w:t>source ~</w:t>
-      </w:r>
-      <w:proofErr w:type="gramStart"/>
-      <w:r>
-        <w:rPr>
-          <w:rFonts w:ascii="Monaco" w:eastAsia="Courier New" w:hAnsi="Monaco" w:cs="Arial"/>
-          <w:sz w:val="20"/>
-          <w:szCs w:val="20"/>
-        </w:rPr>
-        <w:t>/.</w:t>
-      </w:r>
-      <w:proofErr w:type="spellStart"/>
-      <w:r>
-        <w:rPr>
-          <w:rFonts w:ascii="Monaco" w:eastAsia="Courier New" w:hAnsi="Monaco" w:cs="Arial"/>
-          <w:sz w:val="20"/>
-          <w:szCs w:val="20"/>
-        </w:rPr>
-        <w:t>bashrc</w:t>
-      </w:r>
-      <w:proofErr w:type="spellEnd"/>
-      <w:proofErr w:type="gramEnd"/>
+        <w:t>source ~/.bashrc</w:t>
+      </w:r>
       <w:r>
         <w:rPr>
           <w:rFonts w:ascii="Arial" w:eastAsia="Courier New" w:hAnsi="Arial" w:cs="Arial"/>
@@ -2638,23 +1836,13 @@
         </w:rPr>
         <w:t xml:space="preserve">Check that the install worked by trying: </w:t>
       </w:r>
-      <w:proofErr w:type="spellStart"/>
       <w:r>
         <w:rPr>
           <w:rFonts w:ascii="Monaco" w:eastAsia="Courier New" w:hAnsi="Monaco" w:cs="Arial"/>
           <w:sz w:val="20"/>
           <w:szCs w:val="20"/>
         </w:rPr>
-        <w:t>conda</w:t>
-      </w:r>
-      <w:proofErr w:type="spellEnd"/>
-      <w:r>
-        <w:rPr>
-          <w:rFonts w:ascii="Monaco" w:eastAsia="Courier New" w:hAnsi="Monaco" w:cs="Arial"/>
-          <w:sz w:val="20"/>
-          <w:szCs w:val="20"/>
-        </w:rPr>
-        <w:t xml:space="preserve"> –version</w:t>
+        <w:t>conda –version</w:t>
       </w:r>
       <w:r>
         <w:rPr>
@@ -2662,25 +1850,7 @@
           <w:sz w:val="22"/>
           <w:szCs w:val="22"/>
         </w:rPr>
-        <w:t xml:space="preserve">. There should be an output with your </w:t>
-      </w:r>
-      <w:proofErr w:type="spellStart"/>
-      <w:r>
-        <w:rPr>
-          <w:rFonts w:ascii="Arial" w:eastAsia="Courier New" w:hAnsi="Arial" w:cs="Arial"/>
-          <w:sz w:val="22"/>
-          <w:szCs w:val="22"/>
-        </w:rPr>
-        <w:t>conda</w:t>
-      </w:r>
-      <w:proofErr w:type="spellEnd"/>
-      <w:r>
-        <w:rPr>
-          <w:rFonts w:ascii="Arial" w:eastAsia="Courier New" w:hAnsi="Arial" w:cs="Arial"/>
-          <w:sz w:val="22"/>
-          <w:szCs w:val="22"/>
-        </w:rPr>
-        <w:t xml:space="preserve"> version.</w:t>
+        <w:t>. There should be an output with your conda version.</w:t>
       </w:r>
     </w:p>
     <w:p>
@@ -2715,23 +1885,13 @@
         </w:rPr>
         <w:t xml:space="preserve">Install Python 3.7 if you do not already have it: </w:t>
       </w:r>
-      <w:proofErr w:type="spellStart"/>
       <w:r>
         <w:rPr>
           <w:rFonts w:ascii="Monaco" w:eastAsia="Consolas" w:hAnsi="Monaco" w:cs="Arial"/>
           <w:sz w:val="20"/>
           <w:szCs w:val="20"/>
         </w:rPr>
-        <w:t>conda</w:t>
-      </w:r>
-      <w:proofErr w:type="spellEnd"/>
-      <w:r>
-        <w:rPr>
-          <w:rFonts w:ascii="Monaco" w:eastAsia="Consolas" w:hAnsi="Monaco" w:cs="Arial"/>
-          <w:sz w:val="20"/>
-          <w:szCs w:val="20"/>
-        </w:rPr>
-        <w:t xml:space="preserve"> install -c anaconda python=3.7</w:t>
+        <w:t>conda install -c anaconda python=3.7</w:t>
       </w:r>
     </w:p>
     <w:p>
@@ -2787,25 +1947,7 @@
           <w:sz w:val="22"/>
           <w:szCs w:val="22"/>
         </w:rPr>
-        <w:t xml:space="preserve"> from the </w:t>
-      </w:r>
-      <w:proofErr w:type="spellStart"/>
-      <w:r>
-        <w:rPr>
-          <w:rFonts w:ascii="Arial" w:hAnsi="Arial" w:cs="Arial"/>
-          <w:sz w:val="22"/>
-          <w:szCs w:val="22"/>
-        </w:rPr>
-        <w:t>environment.yml</w:t>
-      </w:r>
-      <w:proofErr w:type="spellEnd"/>
-      <w:r>
-        <w:rPr>
-          <w:rFonts w:ascii="Arial" w:hAnsi="Arial" w:cs="Arial"/>
-          <w:sz w:val="22"/>
-          <w:szCs w:val="22"/>
-        </w:rPr>
-        <w:t xml:space="preserve"> file.</w:t>
+        <w:t xml:space="preserve"> from the environment.yml file.</w:t>
       </w:r>
     </w:p>
     <w:p>
@@ -2821,41 +1963,13 @@
           <w:szCs w:val="20"/>
         </w:rPr>
       </w:pPr>
-      <w:proofErr w:type="spellStart"/>
-      <w:r>
-        <w:rPr>
-          <w:rFonts w:ascii="Monaco" w:hAnsi="Monaco" w:cs="Arial"/>
-          <w:sz w:val="20"/>
-          <w:szCs w:val="20"/>
-        </w:rPr>
-        <w:t>conda</w:t>
-      </w:r>
-      <w:proofErr w:type="spellEnd"/>
-      <w:r>
-        <w:rPr>
-          <w:rFonts w:ascii="Monaco" w:hAnsi="Monaco" w:cs="Arial"/>
-          <w:sz w:val="20"/>
-          <w:szCs w:val="20"/>
-        </w:rPr>
-        <w:t xml:space="preserve"> env create -f </w:t>
-      </w:r>
-      <w:proofErr w:type="spellStart"/>
-      <w:r>
-        <w:rPr>
-          <w:rFonts w:ascii="Monaco" w:hAnsi="Monaco" w:cs="Arial"/>
-          <w:sz w:val="20"/>
-          <w:szCs w:val="20"/>
-        </w:rPr>
-        <w:t>environment.yml</w:t>
-      </w:r>
-      <w:proofErr w:type="spellEnd"/>
-      <w:r>
-        <w:rPr>
-          <w:rFonts w:ascii="Monaco" w:hAnsi="Monaco" w:cs="Arial"/>
-          <w:sz w:val="20"/>
-          <w:szCs w:val="20"/>
-        </w:rPr>
-        <w:t xml:space="preserve"> </w:t>
+      <w:r>
+        <w:rPr>
+          <w:rFonts w:ascii="Monaco" w:hAnsi="Monaco" w:cs="Arial"/>
+          <w:sz w:val="20"/>
+          <w:szCs w:val="20"/>
+        </w:rPr>
+        <w:t xml:space="preserve">conda env create -f environment.yml </w:t>
       </w:r>
     </w:p>
     <w:p>
@@ -2871,23 +1985,13 @@
           <w:szCs w:val="20"/>
         </w:rPr>
       </w:pPr>
-      <w:proofErr w:type="spellStart"/>
-      <w:r>
-        <w:rPr>
-          <w:rFonts w:ascii="Monaco" w:hAnsi="Monaco" w:cs="Arial"/>
-          <w:sz w:val="20"/>
-          <w:szCs w:val="20"/>
-        </w:rPr>
-        <w:t>conda</w:t>
-      </w:r>
-      <w:proofErr w:type="spellEnd"/>
-      <w:r>
-        <w:rPr>
-          <w:rFonts w:ascii="Monaco" w:hAnsi="Monaco" w:cs="Arial"/>
-          <w:sz w:val="20"/>
-          <w:szCs w:val="20"/>
-        </w:rPr>
-        <w:t xml:space="preserve"> activate automl_py37</w:t>
+      <w:r>
+        <w:rPr>
+          <w:rFonts w:ascii="Monaco" w:hAnsi="Monaco" w:cs="Arial"/>
+          <w:sz w:val="20"/>
+          <w:szCs w:val="20"/>
+        </w:rPr>
+        <w:t>conda activate automl_py37</w:t>
       </w:r>
     </w:p>
     <w:p>
@@ -2919,25 +2023,7 @@
           <w:sz w:val="22"/>
           <w:szCs w:val="22"/>
         </w:rPr>
-        <w:t xml:space="preserve">Finish with the last few installations that do not play well with </w:t>
-      </w:r>
-      <w:proofErr w:type="spellStart"/>
-      <w:r>
-        <w:rPr>
-          <w:rFonts w:ascii="Arial" w:hAnsi="Arial" w:cs="Arial"/>
-          <w:sz w:val="22"/>
-          <w:szCs w:val="22"/>
-        </w:rPr>
-        <w:t>conda</w:t>
-      </w:r>
-      <w:proofErr w:type="spellEnd"/>
-      <w:r>
-        <w:rPr>
-          <w:rFonts w:ascii="Arial" w:hAnsi="Arial" w:cs="Arial"/>
-          <w:sz w:val="22"/>
-          <w:szCs w:val="22"/>
-        </w:rPr>
-        <w:t>:</w:t>
+        <w:t>Finish with the last few installations that do not play well with conda:</w:t>
       </w:r>
     </w:p>
     <w:p>
@@ -2983,25 +2069,7 @@
           <w:sz w:val="20"/>
           <w:szCs w:val="20"/>
         </w:rPr>
-        <w:t xml:space="preserve">pip install </w:t>
-      </w:r>
-      <w:proofErr w:type="spellStart"/>
-      <w:r>
-        <w:rPr>
-          <w:rFonts w:ascii="Monaco" w:hAnsi="Monaco" w:cs="Arial"/>
-          <w:sz w:val="20"/>
-          <w:szCs w:val="20"/>
-        </w:rPr>
-        <w:t>autokeras</w:t>
-      </w:r>
-      <w:proofErr w:type="spellEnd"/>
-      <w:r>
-        <w:rPr>
-          <w:rFonts w:ascii="Monaco" w:hAnsi="Monaco" w:cs="Arial"/>
-          <w:sz w:val="20"/>
-          <w:szCs w:val="20"/>
-        </w:rPr>
-        <w:t>==0.4.0</w:t>
+        <w:t>pip install autokeras==0.4.0</w:t>
       </w:r>
     </w:p>
     <w:p>
@@ -3023,43 +2091,7 @@
           <w:sz w:val="20"/>
           <w:szCs w:val="20"/>
         </w:rPr>
-        <w:t xml:space="preserve">apt-get install </w:t>
-      </w:r>
-      <w:proofErr w:type="spellStart"/>
-      <w:r>
-        <w:rPr>
-          <w:rFonts w:ascii="Monaco" w:hAnsi="Monaco" w:cs="Arial"/>
-          <w:sz w:val="20"/>
-          <w:szCs w:val="20"/>
-        </w:rPr>
-        <w:t>graphviz</w:t>
-      </w:r>
-      <w:proofErr w:type="spellEnd"/>
-      <w:r>
-        <w:rPr>
-          <w:rFonts w:ascii="Monaco" w:hAnsi="Monaco" w:cs="Arial"/>
-          <w:sz w:val="20"/>
-          <w:szCs w:val="20"/>
-        </w:rPr>
-        <w:t xml:space="preserve"> </w:t>
-      </w:r>
-      <w:proofErr w:type="spellStart"/>
-      <w:r>
-        <w:rPr>
-          <w:rFonts w:ascii="Monaco" w:hAnsi="Monaco" w:cs="Arial"/>
-          <w:sz w:val="20"/>
-          <w:szCs w:val="20"/>
-        </w:rPr>
-        <w:t>graphviz</w:t>
-      </w:r>
-      <w:proofErr w:type="spellEnd"/>
-      <w:r>
-        <w:rPr>
-          <w:rFonts w:ascii="Monaco" w:hAnsi="Monaco" w:cs="Arial"/>
-          <w:sz w:val="20"/>
-          <w:szCs w:val="20"/>
-        </w:rPr>
-        <w:t>-dev -y</w:t>
+        <w:t>apt-get install graphviz graphviz-dev -y</w:t>
       </w:r>
     </w:p>
     <w:p>
@@ -3081,18 +2113,8 @@
           <w:sz w:val="20"/>
           <w:szCs w:val="20"/>
         </w:rPr>
-        <w:t xml:space="preserve">pip install </w:t>
-      </w:r>
-      <w:proofErr w:type="spellStart"/>
-      <w:r>
-        <w:rPr>
-          <w:rFonts w:ascii="Monaco" w:hAnsi="Monaco" w:cs="Arial"/>
-          <w:sz w:val="20"/>
-          <w:szCs w:val="20"/>
-        </w:rPr>
-        <w:t>pygraphviz</w:t>
-      </w:r>
-      <w:proofErr w:type="spellEnd"/>
+        <w:t>pip install pygraphviz</w:t>
+      </w:r>
     </w:p>
     <w:p>
       <w:pPr>
@@ -3107,52 +2129,14 @@
           <w:szCs w:val="20"/>
         </w:rPr>
       </w:pPr>
-      <w:proofErr w:type="spellStart"/>
-      <w:r>
-        <w:rPr>
-          <w:rFonts w:ascii="Monaco" w:hAnsi="Monaco" w:cs="Arial"/>
-          <w:sz w:val="20"/>
-          <w:szCs w:val="20"/>
-        </w:rPr>
-        <w:t>conda</w:t>
-      </w:r>
-      <w:proofErr w:type="spellEnd"/>
-      <w:r>
-        <w:rPr>
-          <w:rFonts w:ascii="Monaco" w:hAnsi="Monaco" w:cs="Arial"/>
-          <w:sz w:val="20"/>
-          <w:szCs w:val="20"/>
-        </w:rPr>
-        <w:t xml:space="preserve"> install -c </w:t>
-      </w:r>
-      <w:proofErr w:type="spellStart"/>
-      <w:r>
-        <w:rPr>
-          <w:rFonts w:ascii="Monaco" w:hAnsi="Monaco" w:cs="Arial"/>
-          <w:sz w:val="20"/>
-          <w:szCs w:val="20"/>
-        </w:rPr>
-        <w:t>conda</w:t>
-      </w:r>
-      <w:proofErr w:type="spellEnd"/>
-      <w:r>
-        <w:rPr>
-          <w:rFonts w:ascii="Monaco" w:hAnsi="Monaco" w:cs="Arial"/>
-          <w:sz w:val="20"/>
-          <w:szCs w:val="20"/>
-        </w:rPr>
-        <w:t>-forge python-</w:t>
-      </w:r>
-      <w:proofErr w:type="spellStart"/>
-      <w:r>
-        <w:rPr>
-          <w:rFonts w:ascii="Monaco" w:hAnsi="Monaco" w:cs="Arial"/>
-          <w:sz w:val="20"/>
-          <w:szCs w:val="20"/>
-        </w:rPr>
-        <w:t>graphviz</w:t>
-      </w:r>
-      <w:proofErr w:type="spellEnd"/>
+      <w:r>
+        <w:rPr>
+          <w:rFonts w:ascii="Monaco" w:hAnsi="Monaco" w:cs="Arial"/>
+          <w:sz w:val="20"/>
+          <w:szCs w:val="20"/>
+        </w:rPr>
+        <w:t>conda install -c conda-forge python-graphviz</w:t>
+      </w:r>
     </w:p>
     <w:p>
       <w:pPr>
@@ -3175,7 +2159,7 @@
         </w:rPr>
         <w:t xml:space="preserve">git clone </w:t>
       </w:r>
-      <w:hyperlink r:id="rId14">
+      <w:hyperlink r:id="rId15">
         <w:r>
           <w:rPr>
             <w:rStyle w:val="Hyperlink"/>
@@ -3206,18 +2190,8 @@
           <w:sz w:val="20"/>
           <w:szCs w:val="20"/>
         </w:rPr>
-        <w:t>cd convnets-</w:t>
-      </w:r>
-      <w:proofErr w:type="spellStart"/>
-      <w:r>
-        <w:rPr>
-          <w:rFonts w:ascii="Monaco" w:hAnsi="Monaco" w:cs="Arial"/>
-          <w:sz w:val="20"/>
-          <w:szCs w:val="20"/>
-        </w:rPr>
-        <w:t>keras</w:t>
-      </w:r>
-      <w:proofErr w:type="spellEnd"/>
+        <w:t>cd convnets-keras</w:t>
+      </w:r>
     </w:p>
     <w:p>
       <w:pPr>
@@ -3261,19 +2235,8 @@
           <w:szCs w:val="20"/>
           <w:highlight w:val="white"/>
         </w:rPr>
-        <w:t>cd</w:t>
-      </w:r>
-      <w:proofErr w:type="gramStart"/>
-      <w:r>
-        <w:rPr>
-          <w:rFonts w:ascii="Monaco" w:hAnsi="Monaco" w:cs="Arial"/>
-          <w:sz w:val="20"/>
-          <w:szCs w:val="20"/>
-          <w:highlight w:val="white"/>
-        </w:rPr>
-        <w:t xml:space="preserve"> ..</w:t>
-      </w:r>
-      <w:proofErr w:type="gramEnd"/>
+        <w:t>cd ..</w:t>
+      </w:r>
     </w:p>
     <w:p>
       <w:pPr>
@@ -3295,19 +2258,9 @@
           <w:szCs w:val="20"/>
           <w:highlight w:val="white"/>
         </w:rPr>
-        <w:t xml:space="preserve">pip install </w:t>
-      </w:r>
-      <w:proofErr w:type="spellStart"/>
-      <w:r>
-        <w:rPr>
-          <w:rFonts w:ascii="Monaco" w:hAnsi="Monaco" w:cs="Arial"/>
-          <w:sz w:val="20"/>
-          <w:szCs w:val="20"/>
-          <w:highlight w:val="white"/>
-        </w:rPr>
-        <w:t>git+</w:t>
-      </w:r>
-      <w:hyperlink r:id="rId15">
+        <w:t>pip install git+</w:t>
+      </w:r>
+      <w:hyperlink r:id="rId16">
         <w:r>
           <w:rPr>
             <w:rStyle w:val="Hyperlink"/>
@@ -3316,53 +2269,8 @@
             <w:szCs w:val="20"/>
             <w:highlight w:val="white"/>
           </w:rPr>
-          <w:t>https</w:t>
+          <w:t>https://github.com/raghakot/keras-vis.git</w:t>
         </w:r>
-        <w:proofErr w:type="spellEnd"/>
-        <w:r>
-          <w:rPr>
-            <w:rStyle w:val="Hyperlink"/>
-            <w:rFonts w:ascii="Monaco" w:hAnsi="Monaco" w:cs="Arial"/>
-            <w:sz w:val="20"/>
-            <w:szCs w:val="20"/>
-            <w:highlight w:val="white"/>
-          </w:rPr>
-          <w:t>://github.com/</w:t>
-        </w:r>
-        <w:proofErr w:type="spellStart"/>
-        <w:r>
-          <w:rPr>
-            <w:rStyle w:val="Hyperlink"/>
-            <w:rFonts w:ascii="Monaco" w:hAnsi="Monaco" w:cs="Arial"/>
-            <w:sz w:val="20"/>
-            <w:szCs w:val="20"/>
-            <w:highlight w:val="white"/>
-          </w:rPr>
-          <w:t>raghakot</w:t>
-        </w:r>
-        <w:proofErr w:type="spellEnd"/>
-        <w:r>
-          <w:rPr>
-            <w:rStyle w:val="Hyperlink"/>
-            <w:rFonts w:ascii="Monaco" w:hAnsi="Monaco" w:cs="Arial"/>
-            <w:sz w:val="20"/>
-            <w:szCs w:val="20"/>
-            <w:highlight w:val="white"/>
-          </w:rPr>
-          <w:t>/</w:t>
-        </w:r>
-        <w:proofErr w:type="spellStart"/>
-        <w:r>
-          <w:rPr>
-            <w:rStyle w:val="Hyperlink"/>
-            <w:rFonts w:ascii="Monaco" w:hAnsi="Monaco" w:cs="Arial"/>
-            <w:sz w:val="20"/>
-            <w:szCs w:val="20"/>
-            <w:highlight w:val="white"/>
-          </w:rPr>
-          <w:t>keras-vis.git</w:t>
-        </w:r>
-        <w:proofErr w:type="spellEnd"/>
       </w:hyperlink>
       <w:r>
         <w:rPr>
@@ -3402,43 +2310,7 @@
           <w:sz w:val="22"/>
           <w:szCs w:val="22"/>
         </w:rPr>
-        <w:t xml:space="preserve">Deactivate the </w:t>
-      </w:r>
-      <w:proofErr w:type="spellStart"/>
-      <w:r>
-        <w:rPr>
-          <w:rFonts w:ascii="Arial" w:hAnsi="Arial" w:cs="Arial"/>
-          <w:sz w:val="22"/>
-          <w:szCs w:val="22"/>
-        </w:rPr>
-        <w:t>conda</w:t>
-      </w:r>
-      <w:proofErr w:type="spellEnd"/>
-      <w:r>
-        <w:rPr>
-          <w:rFonts w:ascii="Arial" w:hAnsi="Arial" w:cs="Arial"/>
-          <w:sz w:val="22"/>
-          <w:szCs w:val="22"/>
-        </w:rPr>
-        <w:t xml:space="preserve"> environment and add the environment to your </w:t>
-      </w:r>
-      <w:proofErr w:type="spellStart"/>
-      <w:r>
-        <w:rPr>
-          <w:rFonts w:ascii="Arial" w:hAnsi="Arial" w:cs="Arial"/>
-          <w:sz w:val="22"/>
-          <w:szCs w:val="22"/>
-        </w:rPr>
-        <w:t>ipykernel</w:t>
-      </w:r>
-      <w:proofErr w:type="spellEnd"/>
-      <w:r>
-        <w:rPr>
-          <w:rFonts w:ascii="Arial" w:hAnsi="Arial" w:cs="Arial"/>
-          <w:sz w:val="22"/>
-          <w:szCs w:val="22"/>
-        </w:rPr>
-        <w:t xml:space="preserve">: </w:t>
+        <w:t xml:space="preserve">Deactivate the conda environment and add the environment to your ipykernel: </w:t>
       </w:r>
     </w:p>
     <w:p>
@@ -3454,23 +2326,13 @@
           <w:szCs w:val="20"/>
         </w:rPr>
       </w:pPr>
-      <w:proofErr w:type="spellStart"/>
-      <w:r>
-        <w:rPr>
-          <w:rFonts w:ascii="Monaco" w:hAnsi="Monaco" w:cs="Arial"/>
-          <w:sz w:val="20"/>
-          <w:szCs w:val="20"/>
-        </w:rPr>
-        <w:t>conda</w:t>
-      </w:r>
-      <w:proofErr w:type="spellEnd"/>
-      <w:r>
-        <w:rPr>
-          <w:rFonts w:ascii="Monaco" w:hAnsi="Monaco" w:cs="Arial"/>
-          <w:sz w:val="20"/>
-          <w:szCs w:val="20"/>
-        </w:rPr>
-        <w:t xml:space="preserve"> deactivate</w:t>
+      <w:r>
+        <w:rPr>
+          <w:rFonts w:ascii="Monaco" w:hAnsi="Monaco" w:cs="Arial"/>
+          <w:sz w:val="20"/>
+          <w:szCs w:val="20"/>
+        </w:rPr>
+        <w:t>conda deactivate</w:t>
       </w:r>
     </w:p>
     <w:p>
@@ -3492,25 +2354,7 @@
           <w:sz w:val="20"/>
           <w:szCs w:val="20"/>
         </w:rPr>
-        <w:t xml:space="preserve">python -m </w:t>
-      </w:r>
-      <w:proofErr w:type="spellStart"/>
-      <w:r>
-        <w:rPr>
-          <w:rFonts w:ascii="Monaco" w:eastAsia="Consolas" w:hAnsi="Monaco" w:cs="Arial"/>
-          <w:sz w:val="20"/>
-          <w:szCs w:val="20"/>
-        </w:rPr>
-        <w:t>ipykernel</w:t>
-      </w:r>
-      <w:proofErr w:type="spellEnd"/>
-      <w:r>
-        <w:rPr>
-          <w:rFonts w:ascii="Monaco" w:eastAsia="Consolas" w:hAnsi="Monaco" w:cs="Arial"/>
-          <w:sz w:val="20"/>
-          <w:szCs w:val="20"/>
-        </w:rPr>
-        <w:t xml:space="preserve"> install --user --name=automl_py37</w:t>
+        <w:t>python -m ipykernel install --user --name=automl_py37</w:t>
       </w:r>
     </w:p>
     <w:p>
@@ -3560,69 +2404,22 @@
         </w:rPr>
         <w:t xml:space="preserve"> </w:t>
       </w:r>
-      <w:proofErr w:type="spellStart"/>
-      <w:r>
-        <w:rPr>
-          <w:rFonts w:ascii="Monaco" w:hAnsi="Monaco" w:cs="Arial"/>
-          <w:sz w:val="20"/>
-          <w:szCs w:val="20"/>
-        </w:rPr>
-        <w:t>jupyter</w:t>
-      </w:r>
-      <w:proofErr w:type="spellEnd"/>
-      <w:r>
-        <w:rPr>
-          <w:rFonts w:ascii="Monaco" w:hAnsi="Monaco" w:cs="Arial"/>
-          <w:sz w:val="20"/>
-          <w:szCs w:val="20"/>
-        </w:rPr>
-        <w:t xml:space="preserve"> notebook</w:t>
-      </w:r>
-      <w:r>
-        <w:rPr>
-          <w:rFonts w:ascii="Arial" w:hAnsi="Arial" w:cs="Arial"/>
-          <w:sz w:val="22"/>
-          <w:szCs w:val="22"/>
-        </w:rPr>
-        <w:t xml:space="preserve">, which should launch the </w:t>
-      </w:r>
-      <w:proofErr w:type="spellStart"/>
-      <w:r>
-        <w:rPr>
-          <w:rFonts w:ascii="Arial" w:hAnsi="Arial" w:cs="Arial"/>
-          <w:sz w:val="22"/>
-          <w:szCs w:val="22"/>
-        </w:rPr>
-        <w:t>Jupyter</w:t>
-      </w:r>
-      <w:proofErr w:type="spellEnd"/>
-      <w:r>
-        <w:rPr>
-          <w:rFonts w:ascii="Arial" w:hAnsi="Arial" w:cs="Arial"/>
-          <w:sz w:val="22"/>
-          <w:szCs w:val="22"/>
-        </w:rPr>
-        <w:t xml:space="preserve"> window in your web browser. </w:t>
-      </w:r>
-      <w:proofErr w:type="gramStart"/>
-      <w:r>
-        <w:rPr>
-          <w:rFonts w:ascii="Arial" w:hAnsi="Arial" w:cs="Arial"/>
-          <w:sz w:val="22"/>
-          <w:szCs w:val="22"/>
-        </w:rPr>
-        <w:t>Open up</w:t>
-      </w:r>
-      <w:proofErr w:type="gramEnd"/>
-      <w:r>
-        <w:rPr>
-          <w:rFonts w:ascii="Arial" w:hAnsi="Arial" w:cs="Arial"/>
-          <w:sz w:val="22"/>
-          <w:szCs w:val="22"/>
-        </w:rPr>
-        <w:t xml:space="preserve"> the notebook </w:t>
-      </w:r>
-      <w:proofErr w:type="spellStart"/>
+      <w:r>
+        <w:rPr>
+          <w:rFonts w:ascii="Monaco" w:hAnsi="Monaco" w:cs="Arial"/>
+          <w:sz w:val="20"/>
+          <w:szCs w:val="20"/>
+        </w:rPr>
+        <w:t>jupyter notebook</w:t>
+      </w:r>
+      <w:r>
+        <w:rPr>
+          <w:rFonts w:ascii="Arial" w:hAnsi="Arial" w:cs="Arial"/>
+          <w:sz w:val="22"/>
+          <w:szCs w:val="22"/>
+        </w:rPr>
+        <w:t xml:space="preserve">, which should launch the Jupyter window in your web browser. Open up the notebook </w:t>
+      </w:r>
       <w:r>
         <w:rPr>
           <w:rStyle w:val="itemname"/>
@@ -3634,7 +2431,6 @@
         </w:rPr>
         <w:t>BioSeqAutoML_Small_System_Test_START_HERE.ipynb</w:t>
       </w:r>
-      <w:proofErr w:type="spellEnd"/>
       <w:r>
         <w:rPr>
           <w:rFonts w:ascii="Arial" w:hAnsi="Arial" w:cs="Arial"/>
@@ -3687,43 +2483,7 @@
           <w:sz w:val="22"/>
           <w:szCs w:val="22"/>
         </w:rPr>
-        <w:t xml:space="preserve">Note: </w:t>
-      </w:r>
-      <w:proofErr w:type="spellStart"/>
-      <w:r>
-        <w:rPr>
-          <w:rFonts w:ascii="Arial" w:hAnsi="Arial" w:cs="Arial"/>
-          <w:sz w:val="22"/>
-          <w:szCs w:val="22"/>
-        </w:rPr>
-        <w:t>Tensorflow</w:t>
-      </w:r>
-      <w:proofErr w:type="spellEnd"/>
-      <w:r>
-        <w:rPr>
-          <w:rFonts w:ascii="Arial" w:hAnsi="Arial" w:cs="Arial"/>
-          <w:sz w:val="22"/>
-          <w:szCs w:val="22"/>
-        </w:rPr>
-        <w:t xml:space="preserve"> 1.13.1 does not currently </w:t>
-      </w:r>
-      <w:proofErr w:type="gramStart"/>
-      <w:r>
-        <w:rPr>
-          <w:rFonts w:ascii="Arial" w:hAnsi="Arial" w:cs="Arial"/>
-          <w:sz w:val="22"/>
-          <w:szCs w:val="22"/>
-        </w:rPr>
-        <w:t>run on</w:t>
-      </w:r>
-      <w:proofErr w:type="gramEnd"/>
-      <w:r>
-        <w:rPr>
-          <w:rFonts w:ascii="Arial" w:hAnsi="Arial" w:cs="Arial"/>
-          <w:sz w:val="22"/>
-          <w:szCs w:val="22"/>
-        </w:rPr>
-        <w:t xml:space="preserve"> Macs with M1 chips.</w:t>
+        <w:t>Note: Tensorflow 1.13.1 does not currently run on Macs with M1 chips.</w:t>
       </w:r>
     </w:p>
     <w:p>
@@ -3756,47 +2516,7 @@
           <w:sz w:val="22"/>
           <w:szCs w:val="22"/>
         </w:rPr>
-        <w:t xml:space="preserve">If you prefer to run </w:t>
-      </w:r>
-      <w:proofErr w:type="spellStart"/>
-      <w:r>
-        <w:rPr>
-          <w:rFonts w:ascii="Arial" w:hAnsi="Arial" w:cs="Arial"/>
-          <w:color w:val="000000" w:themeColor="text1"/>
-          <w:sz w:val="22"/>
-          <w:szCs w:val="22"/>
-        </w:rPr>
-        <w:t>BioSeq</w:t>
-      </w:r>
-      <w:proofErr w:type="spellEnd"/>
-      <w:r>
-        <w:rPr>
-          <w:rFonts w:ascii="Arial" w:hAnsi="Arial" w:cs="Arial"/>
-          <w:color w:val="000000" w:themeColor="text1"/>
-          <w:sz w:val="22"/>
-          <w:szCs w:val="22"/>
-        </w:rPr>
-        <w:t xml:space="preserve">-AutoML in command line, navigate to the folder called </w:t>
-      </w:r>
-      <w:proofErr w:type="spellStart"/>
-      <w:r>
-        <w:rPr>
-          <w:rFonts w:ascii="Arial" w:hAnsi="Arial" w:cs="Arial"/>
-          <w:color w:val="000000" w:themeColor="text1"/>
-          <w:sz w:val="22"/>
-          <w:szCs w:val="22"/>
-        </w:rPr>
-        <w:t>BioSeqAutoML</w:t>
-      </w:r>
-      <w:proofErr w:type="spellEnd"/>
-      <w:r>
-        <w:rPr>
-          <w:rFonts w:ascii="Arial" w:hAnsi="Arial" w:cs="Arial"/>
-          <w:color w:val="000000" w:themeColor="text1"/>
-          <w:sz w:val="22"/>
-          <w:szCs w:val="22"/>
-        </w:rPr>
-        <w:t>. Then run the following:</w:t>
+        <w:t>If you prefer to run BioSeq-AutoML in command line, navigate to the folder called BioSeqAutoML. Then run the following:</w:t>
       </w:r>
     </w:p>
     <w:p>
@@ -3813,7 +2533,6 @@
           <w:szCs w:val="20"/>
         </w:rPr>
       </w:pPr>
-      <w:proofErr w:type="spellStart"/>
       <w:r>
         <w:rPr>
           <w:rFonts w:ascii="Monaco" w:hAnsi="Monaco" w:cs="Arial"/>
@@ -3822,17 +2541,7 @@
           <w:szCs w:val="20"/>
         </w:rPr>
         <w:lastRenderedPageBreak/>
-        <w:t>conda</w:t>
-      </w:r>
-      <w:proofErr w:type="spellEnd"/>
-      <w:r>
-        <w:rPr>
-          <w:rFonts w:ascii="Monaco" w:hAnsi="Monaco" w:cs="Arial"/>
-          <w:color w:val="000000" w:themeColor="text1"/>
-          <w:sz w:val="20"/>
-          <w:szCs w:val="20"/>
-        </w:rPr>
-        <w:t xml:space="preserve"> activate automl_py37</w:t>
+        <w:t>conda activate automl_py37</w:t>
       </w:r>
     </w:p>
     <w:p>
@@ -3883,9 +2592,8 @@
           <w:sz w:val="20"/>
           <w:szCs w:val="20"/>
         </w:rPr>
-        <w:t xml:space="preserve"> -task </w:t>
-      </w:r>
-      <w:proofErr w:type="spellStart"/>
+        <w:t xml:space="preserve"> -task binary_classification -data_folder ./clean_data/clean/ -data_file small_synthetic.csv -sequence_type nucleic_acid -model_folder .</w:t>
+      </w:r>
       <w:r>
         <w:rPr>
           <w:rFonts w:ascii="Monaco" w:hAnsi="Monaco" w:cs="Arial"/>
@@ -3893,9 +2601,8 @@
           <w:sz w:val="20"/>
           <w:szCs w:val="20"/>
         </w:rPr>
-        <w:t>binary_classification</w:t>
-      </w:r>
-      <w:proofErr w:type="spellEnd"/>
+        <w:t>/</w:t>
+      </w:r>
       <w:r>
         <w:rPr>
           <w:rFonts w:ascii="Monaco" w:hAnsi="Monaco" w:cs="Arial"/>
@@ -3903,9 +2610,8 @@
           <w:sz w:val="20"/>
           <w:szCs w:val="20"/>
         </w:rPr>
-        <w:t xml:space="preserve"> -</w:t>
-      </w:r>
-      <w:proofErr w:type="spellStart"/>
+        <w:t>final_exemplars/test_synthetic_nucleic_acids/models/ -output_folder ./final_exemplars/test_synthetic_nucleic_acids/outputs/</w:t>
+      </w:r>
       <w:r>
         <w:rPr>
           <w:rFonts w:ascii="Monaco" w:hAnsi="Monaco" w:cs="Arial"/>
@@ -3913,9 +2619,8 @@
           <w:sz w:val="20"/>
           <w:szCs w:val="20"/>
         </w:rPr>
-        <w:t>data_</w:t>
-      </w:r>
-      <w:proofErr w:type="gramStart"/>
+        <w:t xml:space="preserve"> </w:t>
+      </w:r>
       <w:r>
         <w:rPr>
           <w:rFonts w:ascii="Monaco" w:hAnsi="Monaco" w:cs="Arial"/>
@@ -3923,9 +2628,8 @@
           <w:sz w:val="20"/>
           <w:szCs w:val="20"/>
         </w:rPr>
-        <w:t>folder</w:t>
-      </w:r>
-      <w:proofErr w:type="spellEnd"/>
+        <w:t xml:space="preserve">-verbosity 1 </w:t>
+      </w:r>
       <w:r>
         <w:rPr>
           <w:rFonts w:ascii="Monaco" w:hAnsi="Monaco" w:cs="Arial"/>
@@ -3933,395 +2637,7 @@
           <w:sz w:val="20"/>
           <w:szCs w:val="20"/>
         </w:rPr>
-        <w:t xml:space="preserve"> .</w:t>
-      </w:r>
-      <w:proofErr w:type="gramEnd"/>
-      <w:r>
-        <w:rPr>
-          <w:rFonts w:ascii="Monaco" w:hAnsi="Monaco" w:cs="Arial"/>
-          <w:color w:val="000000" w:themeColor="text1"/>
-          <w:sz w:val="20"/>
-          <w:szCs w:val="20"/>
-        </w:rPr>
-        <w:t>/</w:t>
-      </w:r>
-      <w:proofErr w:type="spellStart"/>
-      <w:r>
-        <w:rPr>
-          <w:rFonts w:ascii="Monaco" w:hAnsi="Monaco" w:cs="Arial"/>
-          <w:color w:val="000000" w:themeColor="text1"/>
-          <w:sz w:val="20"/>
-          <w:szCs w:val="20"/>
-        </w:rPr>
-        <w:t>clean_data</w:t>
-      </w:r>
-      <w:proofErr w:type="spellEnd"/>
-      <w:r>
-        <w:rPr>
-          <w:rFonts w:ascii="Monaco" w:hAnsi="Monaco" w:cs="Arial"/>
-          <w:color w:val="000000" w:themeColor="text1"/>
-          <w:sz w:val="20"/>
-          <w:szCs w:val="20"/>
-        </w:rPr>
-        <w:t>/clean/ -</w:t>
-      </w:r>
-      <w:proofErr w:type="spellStart"/>
-      <w:r>
-        <w:rPr>
-          <w:rFonts w:ascii="Monaco" w:hAnsi="Monaco" w:cs="Arial"/>
-          <w:color w:val="000000" w:themeColor="text1"/>
-          <w:sz w:val="20"/>
-          <w:szCs w:val="20"/>
-        </w:rPr>
-        <w:t>data_file</w:t>
-      </w:r>
-      <w:proofErr w:type="spellEnd"/>
-      <w:r>
-        <w:rPr>
-          <w:rFonts w:ascii="Monaco" w:hAnsi="Monaco" w:cs="Arial"/>
-          <w:color w:val="000000" w:themeColor="text1"/>
-          <w:sz w:val="20"/>
-          <w:szCs w:val="20"/>
-        </w:rPr>
-        <w:t xml:space="preserve"> small_synthetic.csv -</w:t>
-      </w:r>
-      <w:proofErr w:type="spellStart"/>
-      <w:r>
-        <w:rPr>
-          <w:rFonts w:ascii="Monaco" w:hAnsi="Monaco" w:cs="Arial"/>
-          <w:color w:val="000000" w:themeColor="text1"/>
-          <w:sz w:val="20"/>
-          <w:szCs w:val="20"/>
-        </w:rPr>
-        <w:t>sequence_type</w:t>
-      </w:r>
-      <w:proofErr w:type="spellEnd"/>
-      <w:r>
-        <w:rPr>
-          <w:rFonts w:ascii="Monaco" w:hAnsi="Monaco" w:cs="Arial"/>
-          <w:color w:val="000000" w:themeColor="text1"/>
-          <w:sz w:val="20"/>
-          <w:szCs w:val="20"/>
-        </w:rPr>
-        <w:t xml:space="preserve"> </w:t>
-      </w:r>
-      <w:proofErr w:type="spellStart"/>
-      <w:r>
-        <w:rPr>
-          <w:rFonts w:ascii="Monaco" w:hAnsi="Monaco" w:cs="Arial"/>
-          <w:color w:val="000000" w:themeColor="text1"/>
-          <w:sz w:val="20"/>
-          <w:szCs w:val="20"/>
-        </w:rPr>
-        <w:t>nucleic_acid</w:t>
-      </w:r>
-      <w:proofErr w:type="spellEnd"/>
-      <w:r>
-        <w:rPr>
-          <w:rFonts w:ascii="Monaco" w:hAnsi="Monaco" w:cs="Arial"/>
-          <w:color w:val="000000" w:themeColor="text1"/>
-          <w:sz w:val="20"/>
-          <w:szCs w:val="20"/>
-        </w:rPr>
-        <w:t xml:space="preserve"> -</w:t>
-      </w:r>
-      <w:proofErr w:type="spellStart"/>
-      <w:r>
-        <w:rPr>
-          <w:rFonts w:ascii="Monaco" w:hAnsi="Monaco" w:cs="Arial"/>
-          <w:color w:val="000000" w:themeColor="text1"/>
-          <w:sz w:val="20"/>
-          <w:szCs w:val="20"/>
-        </w:rPr>
-        <w:t>model_folder</w:t>
-      </w:r>
-      <w:proofErr w:type="spellEnd"/>
-      <w:r>
-        <w:rPr>
-          <w:rFonts w:ascii="Monaco" w:hAnsi="Monaco" w:cs="Arial"/>
-          <w:color w:val="000000" w:themeColor="text1"/>
-          <w:sz w:val="20"/>
-          <w:szCs w:val="20"/>
-        </w:rPr>
-        <w:t xml:space="preserve"> .</w:t>
-      </w:r>
-      <w:r>
-        <w:rPr>
-          <w:rFonts w:ascii="Monaco" w:hAnsi="Monaco" w:cs="Arial"/>
-          <w:color w:val="000000" w:themeColor="text1"/>
-          <w:sz w:val="20"/>
-          <w:szCs w:val="20"/>
-        </w:rPr>
-        <w:t>/</w:t>
-      </w:r>
-      <w:proofErr w:type="spellStart"/>
-      <w:r>
-        <w:rPr>
-          <w:rFonts w:ascii="Monaco" w:hAnsi="Monaco" w:cs="Arial"/>
-          <w:color w:val="000000" w:themeColor="text1"/>
-          <w:sz w:val="20"/>
-          <w:szCs w:val="20"/>
-        </w:rPr>
-        <w:t>final_exemplars</w:t>
-      </w:r>
-      <w:proofErr w:type="spellEnd"/>
-      <w:r>
-        <w:rPr>
-          <w:rFonts w:ascii="Monaco" w:hAnsi="Monaco" w:cs="Arial"/>
-          <w:color w:val="000000" w:themeColor="text1"/>
-          <w:sz w:val="20"/>
-          <w:szCs w:val="20"/>
-        </w:rPr>
-        <w:t>/</w:t>
-      </w:r>
-      <w:proofErr w:type="spellStart"/>
-      <w:r>
-        <w:rPr>
-          <w:rFonts w:ascii="Monaco" w:hAnsi="Monaco" w:cs="Arial"/>
-          <w:color w:val="000000" w:themeColor="text1"/>
-          <w:sz w:val="20"/>
-          <w:szCs w:val="20"/>
-        </w:rPr>
-        <w:t>test_synthetic_nucleic_acids</w:t>
-      </w:r>
-      <w:proofErr w:type="spellEnd"/>
-      <w:r>
-        <w:rPr>
-          <w:rFonts w:ascii="Monaco" w:hAnsi="Monaco" w:cs="Arial"/>
-          <w:color w:val="000000" w:themeColor="text1"/>
-          <w:sz w:val="20"/>
-          <w:szCs w:val="20"/>
-        </w:rPr>
-        <w:t>/models/ -</w:t>
-      </w:r>
-      <w:proofErr w:type="spellStart"/>
-      <w:r>
-        <w:rPr>
-          <w:rFonts w:ascii="Monaco" w:hAnsi="Monaco" w:cs="Arial"/>
-          <w:color w:val="000000" w:themeColor="text1"/>
-          <w:sz w:val="20"/>
-          <w:szCs w:val="20"/>
-        </w:rPr>
-        <w:t>output_folder</w:t>
-      </w:r>
-      <w:proofErr w:type="spellEnd"/>
-      <w:r>
-        <w:rPr>
-          <w:rFonts w:ascii="Monaco" w:hAnsi="Monaco" w:cs="Arial"/>
-          <w:color w:val="000000" w:themeColor="text1"/>
-          <w:sz w:val="20"/>
-          <w:szCs w:val="20"/>
-        </w:rPr>
-        <w:t xml:space="preserve"> ./</w:t>
-      </w:r>
-      <w:proofErr w:type="spellStart"/>
-      <w:r>
-        <w:rPr>
-          <w:rFonts w:ascii="Monaco" w:hAnsi="Monaco" w:cs="Arial"/>
-          <w:color w:val="000000" w:themeColor="text1"/>
-          <w:sz w:val="20"/>
-          <w:szCs w:val="20"/>
-        </w:rPr>
-        <w:t>final_exemplars</w:t>
-      </w:r>
-      <w:proofErr w:type="spellEnd"/>
-      <w:r>
-        <w:rPr>
-          <w:rFonts w:ascii="Monaco" w:hAnsi="Monaco" w:cs="Arial"/>
-          <w:color w:val="000000" w:themeColor="text1"/>
-          <w:sz w:val="20"/>
-          <w:szCs w:val="20"/>
-        </w:rPr>
-        <w:t>/</w:t>
-      </w:r>
-      <w:proofErr w:type="spellStart"/>
-      <w:r>
-        <w:rPr>
-          <w:rFonts w:ascii="Monaco" w:hAnsi="Monaco" w:cs="Arial"/>
-          <w:color w:val="000000" w:themeColor="text1"/>
-          <w:sz w:val="20"/>
-          <w:szCs w:val="20"/>
-        </w:rPr>
-        <w:t>test_synthetic_nucleic_acids</w:t>
-      </w:r>
-      <w:proofErr w:type="spellEnd"/>
-      <w:r>
-        <w:rPr>
-          <w:rFonts w:ascii="Monaco" w:hAnsi="Monaco" w:cs="Arial"/>
-          <w:color w:val="000000" w:themeColor="text1"/>
-          <w:sz w:val="20"/>
-          <w:szCs w:val="20"/>
-        </w:rPr>
-        <w:t>/outputs/</w:t>
-      </w:r>
-      <w:r>
-        <w:rPr>
-          <w:rFonts w:ascii="Monaco" w:hAnsi="Monaco" w:cs="Arial"/>
-          <w:color w:val="000000" w:themeColor="text1"/>
-          <w:sz w:val="20"/>
-          <w:szCs w:val="20"/>
-        </w:rPr>
-        <w:t xml:space="preserve"> -</w:t>
-      </w:r>
-      <w:proofErr w:type="spellStart"/>
-      <w:r>
-        <w:rPr>
-          <w:rFonts w:ascii="Monaco" w:hAnsi="Monaco" w:cs="Arial"/>
-          <w:color w:val="000000" w:themeColor="text1"/>
-          <w:sz w:val="20"/>
-          <w:szCs w:val="20"/>
-        </w:rPr>
-        <w:t>input_col</w:t>
-      </w:r>
-      <w:proofErr w:type="spellEnd"/>
-      <w:r>
-        <w:rPr>
-          <w:rFonts w:ascii="Monaco" w:hAnsi="Monaco" w:cs="Arial"/>
-          <w:color w:val="000000" w:themeColor="text1"/>
-          <w:sz w:val="20"/>
-          <w:szCs w:val="20"/>
-        </w:rPr>
-        <w:t xml:space="preserve"> seq -</w:t>
-      </w:r>
-      <w:proofErr w:type="spellStart"/>
-      <w:r>
-        <w:rPr>
-          <w:rFonts w:ascii="Monaco" w:hAnsi="Monaco" w:cs="Arial"/>
-          <w:color w:val="000000" w:themeColor="text1"/>
-          <w:sz w:val="20"/>
-          <w:szCs w:val="20"/>
-        </w:rPr>
-        <w:t>target_col</w:t>
-      </w:r>
-      <w:proofErr w:type="spellEnd"/>
-      <w:r>
-        <w:rPr>
-          <w:rFonts w:ascii="Monaco" w:hAnsi="Monaco" w:cs="Arial"/>
-          <w:color w:val="000000" w:themeColor="text1"/>
-          <w:sz w:val="20"/>
-          <w:szCs w:val="20"/>
-        </w:rPr>
-        <w:t xml:space="preserve"> </w:t>
-      </w:r>
-      <w:proofErr w:type="spellStart"/>
-      <w:r>
-        <w:rPr>
-          <w:rFonts w:ascii="Monaco" w:hAnsi="Monaco" w:cs="Arial"/>
-          <w:color w:val="000000" w:themeColor="text1"/>
-          <w:sz w:val="20"/>
-          <w:szCs w:val="20"/>
-        </w:rPr>
-        <w:t>positive_score</w:t>
-      </w:r>
-      <w:proofErr w:type="spellEnd"/>
-      <w:r>
-        <w:rPr>
-          <w:rFonts w:ascii="Monaco" w:hAnsi="Monaco" w:cs="Arial"/>
-          <w:color w:val="000000" w:themeColor="text1"/>
-          <w:sz w:val="20"/>
-          <w:szCs w:val="20"/>
-        </w:rPr>
-        <w:t xml:space="preserve"> -</w:t>
-      </w:r>
-      <w:proofErr w:type="spellStart"/>
-      <w:r>
-        <w:rPr>
-          <w:rFonts w:ascii="Monaco" w:hAnsi="Monaco" w:cs="Arial"/>
-          <w:color w:val="000000" w:themeColor="text1"/>
-          <w:sz w:val="20"/>
-          <w:szCs w:val="20"/>
-        </w:rPr>
-        <w:t>max_runtime_minutes</w:t>
-      </w:r>
-      <w:proofErr w:type="spellEnd"/>
-      <w:r>
-        <w:rPr>
-          <w:rFonts w:ascii="Monaco" w:hAnsi="Monaco" w:cs="Arial"/>
-          <w:color w:val="000000" w:themeColor="text1"/>
-          <w:sz w:val="20"/>
-          <w:szCs w:val="20"/>
-        </w:rPr>
-        <w:t xml:space="preserve"> 10 -</w:t>
-      </w:r>
-      <w:proofErr w:type="spellStart"/>
-      <w:r>
-        <w:rPr>
-          <w:rFonts w:ascii="Monaco" w:hAnsi="Monaco" w:cs="Arial"/>
-          <w:color w:val="000000" w:themeColor="text1"/>
-          <w:sz w:val="20"/>
-          <w:szCs w:val="20"/>
-        </w:rPr>
-        <w:t>num_folds</w:t>
-      </w:r>
-      <w:proofErr w:type="spellEnd"/>
-      <w:r>
-        <w:rPr>
-          <w:rFonts w:ascii="Monaco" w:hAnsi="Monaco" w:cs="Arial"/>
-          <w:color w:val="000000" w:themeColor="text1"/>
-          <w:sz w:val="20"/>
-          <w:szCs w:val="20"/>
-        </w:rPr>
-        <w:t xml:space="preserve"> 2 -</w:t>
-      </w:r>
-      <w:proofErr w:type="spellStart"/>
-      <w:r>
-        <w:rPr>
-          <w:rFonts w:ascii="Monaco" w:hAnsi="Monaco" w:cs="Arial"/>
-          <w:color w:val="000000" w:themeColor="text1"/>
-          <w:sz w:val="20"/>
-          <w:szCs w:val="20"/>
-        </w:rPr>
-        <w:t>num_final_epochs</w:t>
-      </w:r>
-      <w:proofErr w:type="spellEnd"/>
-      <w:r>
-        <w:rPr>
-          <w:rFonts w:ascii="Monaco" w:hAnsi="Monaco" w:cs="Arial"/>
-          <w:color w:val="000000" w:themeColor="text1"/>
-          <w:sz w:val="20"/>
-          <w:szCs w:val="20"/>
-        </w:rPr>
-        <w:t xml:space="preserve"> 10 -</w:t>
-      </w:r>
-      <w:proofErr w:type="spellStart"/>
-      <w:r>
-        <w:rPr>
-          <w:rFonts w:ascii="Monaco" w:hAnsi="Monaco" w:cs="Arial"/>
-          <w:color w:val="000000" w:themeColor="text1"/>
-          <w:sz w:val="20"/>
-          <w:szCs w:val="20"/>
-        </w:rPr>
-        <w:t>num_generations</w:t>
-      </w:r>
-      <w:proofErr w:type="spellEnd"/>
-      <w:r>
-        <w:rPr>
-          <w:rFonts w:ascii="Monaco" w:hAnsi="Monaco" w:cs="Arial"/>
-          <w:color w:val="000000" w:themeColor="text1"/>
-          <w:sz w:val="20"/>
-          <w:szCs w:val="20"/>
-        </w:rPr>
-        <w:t xml:space="preserve"> 5 -</w:t>
-      </w:r>
-      <w:proofErr w:type="spellStart"/>
-      <w:r>
-        <w:rPr>
-          <w:rFonts w:ascii="Monaco" w:hAnsi="Monaco" w:cs="Arial"/>
-          <w:color w:val="000000" w:themeColor="text1"/>
-          <w:sz w:val="20"/>
-          <w:szCs w:val="20"/>
-        </w:rPr>
-        <w:t>population_size</w:t>
-      </w:r>
-      <w:proofErr w:type="spellEnd"/>
-      <w:r>
-        <w:rPr>
-          <w:rFonts w:ascii="Monaco" w:hAnsi="Monaco" w:cs="Arial"/>
-          <w:color w:val="000000" w:themeColor="text1"/>
-          <w:sz w:val="20"/>
-          <w:szCs w:val="20"/>
-        </w:rPr>
-        <w:t xml:space="preserve"> 5</w:t>
+        <w:t>-input_col seq -target_col positive_score -max_runtime_minutes 10 -num_folds 2 -num_final_epochs 10 -num_generations 5 -population_size 5</w:t>
       </w:r>
     </w:p>
     <w:p>
@@ -4383,47 +2699,7 @@
           <w:sz w:val="22"/>
           <w:szCs w:val="22"/>
         </w:rPr>
-        <w:t>the .</w:t>
-      </w:r>
-      <w:proofErr w:type="spellStart"/>
-      <w:r>
-        <w:rPr>
-          <w:rFonts w:ascii="Arial" w:hAnsi="Arial" w:cs="Arial"/>
-          <w:color w:val="000000" w:themeColor="text1"/>
-          <w:sz w:val="22"/>
-          <w:szCs w:val="22"/>
-        </w:rPr>
-        <w:t>ipynb</w:t>
-      </w:r>
-      <w:proofErr w:type="spellEnd"/>
-      <w:r>
-        <w:rPr>
-          <w:rFonts w:ascii="Arial" w:hAnsi="Arial" w:cs="Arial"/>
-          <w:color w:val="000000" w:themeColor="text1"/>
-          <w:sz w:val="22"/>
-          <w:szCs w:val="22"/>
-        </w:rPr>
-        <w:t xml:space="preserve"> notebook or the </w:t>
-      </w:r>
-      <w:proofErr w:type="spellStart"/>
-      <w:r>
-        <w:rPr>
-          <w:rFonts w:ascii="Arial" w:hAnsi="Arial" w:cs="Arial"/>
-          <w:color w:val="000000" w:themeColor="text1"/>
-          <w:sz w:val="22"/>
-          <w:szCs w:val="22"/>
-        </w:rPr>
-        <w:t>run_bioseqml</w:t>
-      </w:r>
-      <w:proofErr w:type="spellEnd"/>
-      <w:r>
-        <w:rPr>
-          <w:rFonts w:ascii="Arial" w:hAnsi="Arial" w:cs="Arial"/>
-          <w:color w:val="000000" w:themeColor="text1"/>
-          <w:sz w:val="22"/>
-          <w:szCs w:val="22"/>
-        </w:rPr>
-        <w:t xml:space="preserve"> function in the CAML_wrapper.py</w:t>
+        <w:t>the .ipynb notebook or the run_bioseqml function in the CAML_wrapper.py</w:t>
       </w:r>
       <w:r>
         <w:rPr>
@@ -4456,9 +2732,8 @@
           <w:sz w:val="22"/>
           <w:szCs w:val="22"/>
         </w:rPr>
-        <w:t xml:space="preserve">Also, please note that you will have to make the </w:t>
-      </w:r>
-      <w:proofErr w:type="spellStart"/>
+        <w:t>Also, please note that you will have to make the test_synthetic_nucleic_acids/ folder</w:t>
+      </w:r>
       <w:r>
         <w:rPr>
           <w:rFonts w:ascii="Arial" w:hAnsi="Arial" w:cs="Arial"/>
@@ -4466,9 +2741,8 @@
           <w:sz w:val="22"/>
           <w:szCs w:val="22"/>
         </w:rPr>
-        <w:t>test_synthetic_nucleic_acids</w:t>
-      </w:r>
-      <w:proofErr w:type="spellEnd"/>
+        <w:t xml:space="preserve"> in addition to the models/ and outputs/ subfolders</w:t>
+      </w:r>
       <w:r>
         <w:rPr>
           <w:rFonts w:ascii="Arial" w:hAnsi="Arial" w:cs="Arial"/>
@@ -4476,7 +2750,7 @@
           <w:sz w:val="22"/>
           <w:szCs w:val="22"/>
         </w:rPr>
-        <w:t>/ folder if not already present.</w:t>
+        <w:t xml:space="preserve"> if not already present.</w:t>
       </w:r>
     </w:p>
     <w:p>
@@ -4507,25 +2781,7 @@
           <w:sz w:val="22"/>
           <w:szCs w:val="22"/>
         </w:rPr>
-        <w:t>To close the notebook, press </w:t>
-      </w:r>
-      <w:proofErr w:type="spellStart"/>
-      <w:r>
-        <w:rPr>
-          <w:rFonts w:ascii="Arial" w:hAnsi="Arial" w:cs="Arial"/>
-          <w:sz w:val="22"/>
-          <w:szCs w:val="22"/>
-        </w:rPr>
-        <w:t>Ctrl+C</w:t>
-      </w:r>
-      <w:proofErr w:type="spellEnd"/>
-      <w:r>
-        <w:rPr>
-          <w:rFonts w:ascii="Arial" w:hAnsi="Arial" w:cs="Arial"/>
-          <w:sz w:val="22"/>
-          <w:szCs w:val="22"/>
-        </w:rPr>
-        <w:t> in terminal. All changes made to files in your current directory are saved to your local machine.</w:t>
+        <w:t>To close the notebook, press Ctrl+C in terminal. All changes made to files in your current directory are saved to your local machine.</w:t>
       </w:r>
     </w:p>
     <w:p>
@@ -4715,25 +2971,7 @@
           <w:sz w:val="22"/>
           <w:szCs w:val="22"/>
         </w:rPr>
-        <w:t xml:space="preserve">Docker Desktop is running </w:t>
-      </w:r>
-      <w:proofErr w:type="gramStart"/>
-      <w:r>
-        <w:rPr>
-          <w:rFonts w:ascii="Arial" w:hAnsi="Arial" w:cs="Arial"/>
-          <w:sz w:val="22"/>
-          <w:szCs w:val="22"/>
-        </w:rPr>
-        <w:t>really slowly</w:t>
-      </w:r>
-      <w:proofErr w:type="gramEnd"/>
-      <w:r>
-        <w:rPr>
-          <w:rFonts w:ascii="Arial" w:hAnsi="Arial" w:cs="Arial"/>
-          <w:sz w:val="22"/>
-          <w:szCs w:val="22"/>
-        </w:rPr>
-        <w:t xml:space="preserve"> on my Mac!</w:t>
+        <w:t>Docker Desktop is running really slowly on my Mac!</w:t>
       </w:r>
     </w:p>
     <w:p>
@@ -4849,61 +3087,7 @@
           <w:sz w:val="22"/>
           <w:szCs w:val="22"/>
         </w:rPr>
-        <w:t xml:space="preserve">. We recommend setting the CPUs to half the amount that your hardware has </w:t>
-      </w:r>
-      <w:proofErr w:type="gramStart"/>
-      <w:r>
-        <w:rPr>
-          <w:rFonts w:ascii="Arial" w:hAnsi="Arial" w:cs="Arial"/>
-          <w:sz w:val="22"/>
-          <w:szCs w:val="22"/>
-        </w:rPr>
-        <w:t>available, and</w:t>
-      </w:r>
-      <w:proofErr w:type="gramEnd"/>
-      <w:r>
-        <w:rPr>
-          <w:rFonts w:ascii="Arial" w:hAnsi="Arial" w:cs="Arial"/>
-          <w:sz w:val="22"/>
-          <w:szCs w:val="22"/>
-        </w:rPr>
-        <w:t xml:space="preserve"> increasing your swap and disk image sizes. We also recommend decreasing the number of file shares if possible (under File Sharing</w:t>
-      </w:r>
-      <w:proofErr w:type="gramStart"/>
-      <w:r>
-        <w:rPr>
-          <w:rFonts w:ascii="Arial" w:hAnsi="Arial" w:cs="Arial"/>
-          <w:sz w:val="22"/>
-          <w:szCs w:val="22"/>
-        </w:rPr>
-        <w:t>)</w:t>
-      </w:r>
-      <w:proofErr w:type="gramEnd"/>
-      <w:r>
-        <w:rPr>
-          <w:rFonts w:ascii="Arial" w:hAnsi="Arial" w:cs="Arial"/>
-          <w:sz w:val="22"/>
-          <w:szCs w:val="22"/>
-        </w:rPr>
-        <w:t xml:space="preserve"> by deleting /private, /</w:t>
-      </w:r>
-      <w:proofErr w:type="spellStart"/>
-      <w:r>
-        <w:rPr>
-          <w:rFonts w:ascii="Arial" w:hAnsi="Arial" w:cs="Arial"/>
-          <w:sz w:val="22"/>
-          <w:szCs w:val="22"/>
-        </w:rPr>
-        <w:t>tmp</w:t>
-      </w:r>
-      <w:proofErr w:type="spellEnd"/>
-      <w:r>
-        <w:rPr>
-          <w:rFonts w:ascii="Arial" w:hAnsi="Arial" w:cs="Arial"/>
-          <w:sz w:val="22"/>
-          <w:szCs w:val="22"/>
-        </w:rPr>
-        <w:t>/, /var/folders.</w:t>
+        <w:t>. We recommend setting the CPUs to half the amount that your hardware has available, and increasing your swap and disk image sizes. We also recommend decreasing the number of file shares if possible (under File Sharing) by deleting /private, /tmp/, /var/folders.</w:t>
       </w:r>
     </w:p>
     <w:p>
@@ -4954,25 +3138,7 @@
           <w:sz w:val="22"/>
           <w:szCs w:val="22"/>
         </w:rPr>
-        <w:t xml:space="preserve">s for the </w:t>
-      </w:r>
-      <w:proofErr w:type="spellStart"/>
-      <w:r>
-        <w:rPr>
-          <w:rFonts w:ascii="Arial" w:hAnsi="Arial" w:cs="Arial"/>
-          <w:sz w:val="22"/>
-          <w:szCs w:val="22"/>
-        </w:rPr>
-        <w:t>Jupyter</w:t>
-      </w:r>
-      <w:proofErr w:type="spellEnd"/>
-      <w:r>
-        <w:rPr>
-          <w:rFonts w:ascii="Arial" w:hAnsi="Arial" w:cs="Arial"/>
-          <w:sz w:val="22"/>
-          <w:szCs w:val="22"/>
-        </w:rPr>
-        <w:t xml:space="preserve"> notebook.</w:t>
+        <w:t>s for the Jupyter notebook.</w:t>
       </w:r>
     </w:p>
     <w:p>
@@ -5010,7 +3176,7 @@
         </w:rPr>
         <w:t xml:space="preserve"> This problem could be caused by a variety of issues, but we often see it when there is an issue connecting with the port. Check that port 8888 is available on your machine. If you are using a platform like Google Cloud Platform to make a virtual machine, it is also important to </w:t>
       </w:r>
-      <w:hyperlink r:id="rId16" w:history="1">
+      <w:hyperlink r:id="rId17" w:history="1">
         <w:r>
           <w:rPr>
             <w:rStyle w:val="Hyperlink"/>
@@ -5114,7 +3280,7 @@
                     <pic:cNvPicPr/>
                   </pic:nvPicPr>
                   <pic:blipFill>
-                    <a:blip r:embed="rId17">
+                    <a:blip r:embed="rId18">
                       <a:extLst>
                         <a:ext uri="{28A0092B-C50C-407E-A947-70E740481C1C}">
                           <a14:useLocalDpi xmlns:a14="http://schemas.microsoft.com/office/drawing/2010/main" val="0"/>

</xml_diff>